<commit_message>
actualizadas slides bootstrap 4
</commit_message>
<xml_diff>
--- a/05-bootstrap/05-bootstrap-4.0/slides/export/novedades-bootstrap-4.0.docx
+++ b/05-bootstrap/05-bootstrap-4.0/slides/export/novedades-bootstrap-4.0.docx
@@ -860,9 +860,137 @@
       <w:pPr>
         <w:pStyle w:val="Heading2"/>
       </w:pPr>
-      <w:bookmarkStart w:id="43" w:name="cards"/>
+      <w:bookmarkStart w:id="43" w:name="margin-y-padding"/>
       <w:bookmarkEnd w:id="43"/>
       <w:r>
+        <w:t xml:space="preserve">Margin y padding</w:t>
+      </w:r>
+    </w:p>
+    <w:p>
+      <w:pPr>
+        <w:pStyle w:val="Compact"/>
+        <w:numPr>
+          <w:numId w:val="1012"/>
+          <w:ilvl w:val="0"/>
+        </w:numPr>
+      </w:pPr>
+      <w:r>
+        <w:t xml:space="preserve">Nuevas clases</w:t>
+      </w:r>
+      <w:r>
+        <w:t xml:space="preserve"> </w:t>
+      </w:r>
+      <w:r>
+        <w:rPr>
+          <w:b/>
+        </w:rPr>
+        <w:t xml:space="preserve">.{m,p}-{a,t,l,b,r,x,y}-{0,auto,md,lg}</w:t>
+      </w:r>
+    </w:p>
+    <w:p>
+      <w:pPr>
+        <w:pStyle w:val="Compact"/>
+        <w:numPr>
+          <w:numId w:val="1013"/>
+          <w:ilvl w:val="1"/>
+        </w:numPr>
+      </w:pPr>
+      <w:r>
+        <w:t xml:space="preserve">"m" para margin, "p" para padding</w:t>
+      </w:r>
+    </w:p>
+    <w:p>
+      <w:pPr>
+        <w:pStyle w:val="Compact"/>
+        <w:numPr>
+          <w:numId w:val="1013"/>
+          <w:ilvl w:val="1"/>
+        </w:numPr>
+      </w:pPr>
+      <w:r>
+        <w:t xml:space="preserve">"a" para todo</w:t>
+      </w:r>
+    </w:p>
+    <w:p>
+      <w:pPr>
+        <w:pStyle w:val="Compact"/>
+        <w:numPr>
+          <w:numId w:val="1013"/>
+          <w:ilvl w:val="1"/>
+        </w:numPr>
+      </w:pPr>
+      <w:r>
+        <w:t xml:space="preserve">"t" top, "l" left, "r" right, "b" bottom</w:t>
+      </w:r>
+    </w:p>
+    <w:p>
+      <w:pPr>
+        <w:pStyle w:val="Compact"/>
+        <w:numPr>
+          <w:numId w:val="1013"/>
+          <w:ilvl w:val="1"/>
+        </w:numPr>
+      </w:pPr>
+      <w:r>
+        <w:t xml:space="preserve">"x" para left y right y "y" para top y bottom</w:t>
+      </w:r>
+    </w:p>
+    <w:p>
+      <w:pPr>
+        <w:pStyle w:val="Compact"/>
+        <w:numPr>
+          <w:numId w:val="1013"/>
+          <w:ilvl w:val="1"/>
+        </w:numPr>
+      </w:pPr>
+      <w:r>
+        <w:t xml:space="preserve">"0" cero, "auto" auto, "md" mediano, "lg" grande</w:t>
+      </w:r>
+    </w:p>
+    <w:p>
+      <w:pPr>
+        <w:pStyle w:val="Heading2"/>
+      </w:pPr>
+      <w:bookmarkStart w:id="44" w:name="cabeceras"/>
+      <w:bookmarkEnd w:id="44"/>
+      <w:r>
+        <w:t xml:space="preserve">Cabeceras</w:t>
+      </w:r>
+    </w:p>
+    <w:p>
+      <w:pPr>
+        <w:pStyle w:val="Compact"/>
+        <w:numPr>
+          <w:numId w:val="1014"/>
+          <w:ilvl w:val="0"/>
+        </w:numPr>
+      </w:pPr>
+      <w:r>
+        <w:t xml:space="preserve">Nuevas clases</w:t>
+      </w:r>
+      <w:r>
+        <w:t xml:space="preserve"> </w:t>
+      </w:r>
+      <w:r>
+        <w:rPr>
+          <w:b/>
+        </w:rPr>
+        <w:t xml:space="preserve">.display-{1,2,3,4}</w:t>
+      </w:r>
+      <w:r>
+        <w:t xml:space="preserve"> </w:t>
+      </w:r>
+      <w:r>
+        <w:t xml:space="preserve">para aumentar el tamaño a las cabeceras.</w:t>
+      </w:r>
+    </w:p>
+    <w:p>
+      <w:pPr>
+        <w:pStyle w:val="Heading2"/>
+      </w:pPr>
+      <w:bookmarkStart w:id="45" w:name="cards"/>
+      <w:bookmarkEnd w:id="45"/>
+      <w:r>
         <w:t xml:space="preserve">Cards</w:t>
       </w:r>
     </w:p>
@@ -870,7 +998,7 @@
       <w:pPr>
         <w:pStyle w:val="Compact"/>
         <w:numPr>
-          <w:numId w:val="1012"/>
+          <w:numId w:val="1015"/>
           <w:ilvl w:val="0"/>
         </w:numPr>
       </w:pPr>
@@ -891,8 +1019,8 @@
       <w:pPr>
         <w:pStyle w:val="Heading2"/>
       </w:pPr>
-      <w:bookmarkStart w:id="44" w:name="iconos"/>
-      <w:bookmarkEnd w:id="44"/>
+      <w:bookmarkStart w:id="46" w:name="iconos"/>
+      <w:bookmarkEnd w:id="46"/>
       <w:r>
         <w:t xml:space="preserve">Iconos</w:t>
       </w:r>
@@ -901,7 +1029,7 @@
       <w:pPr>
         <w:pStyle w:val="Compact"/>
         <w:numPr>
-          <w:numId w:val="1013"/>
+          <w:numId w:val="1016"/>
           <w:ilvl w:val="0"/>
         </w:numPr>
       </w:pPr>
@@ -913,11 +1041,11 @@
       <w:pPr>
         <w:pStyle w:val="Compact"/>
         <w:numPr>
-          <w:numId w:val="1014"/>
+          <w:numId w:val="1017"/>
           <w:ilvl w:val="1"/>
         </w:numPr>
       </w:pPr>
-      <w:hyperlink r:id="rId45">
+      <w:hyperlink r:id="rId47">
         <w:r>
           <w:rPr>
             <w:rStyle w:val="Hyperlink"/>
@@ -930,11 +1058,11 @@
       <w:pPr>
         <w:pStyle w:val="Compact"/>
         <w:numPr>
-          <w:numId w:val="1014"/>
+          <w:numId w:val="1017"/>
           <w:ilvl w:val="1"/>
         </w:numPr>
       </w:pPr>
-      <w:hyperlink r:id="rId46">
+      <w:hyperlink r:id="rId48">
         <w:r>
           <w:rPr>
             <w:rStyle w:val="Hyperlink"/>
@@ -947,11 +1075,11 @@
       <w:pPr>
         <w:pStyle w:val="Compact"/>
         <w:numPr>
-          <w:numId w:val="1014"/>
+          <w:numId w:val="1017"/>
           <w:ilvl w:val="1"/>
         </w:numPr>
       </w:pPr>
-      <w:hyperlink r:id="rId47">
+      <w:hyperlink r:id="rId49">
         <w:r>
           <w:rPr>
             <w:rStyle w:val="Hyperlink"/>
@@ -964,8 +1092,8 @@
       <w:pPr>
         <w:pStyle w:val="Heading2"/>
       </w:pPr>
-      <w:bookmarkStart w:id="48" w:name="varios"/>
-      <w:bookmarkEnd w:id="48"/>
+      <w:bookmarkStart w:id="50" w:name="varios"/>
+      <w:bookmarkEnd w:id="50"/>
       <w:r>
         <w:t xml:space="preserve">Varios</w:t>
       </w:r>
@@ -973,7 +1101,7 @@
     <w:p>
       <w:pPr>
         <w:numPr>
-          <w:numId w:val="1015"/>
+          <w:numId w:val="1018"/>
           <w:ilvl w:val="0"/>
         </w:numPr>
       </w:pPr>
@@ -984,7 +1112,7 @@
     <w:p>
       <w:pPr>
         <w:numPr>
-          <w:numId w:val="1015"/>
+          <w:numId w:val="1018"/>
           <w:ilvl w:val="0"/>
         </w:numPr>
       </w:pPr>
@@ -996,8 +1124,8 @@
       <w:pPr>
         <w:pStyle w:val="Heading2"/>
       </w:pPr>
-      <w:bookmarkStart w:id="49" w:name="tipografía"/>
-      <w:bookmarkEnd w:id="49"/>
+      <w:bookmarkStart w:id="51" w:name="tipografía"/>
+      <w:bookmarkEnd w:id="51"/>
       <w:r>
         <w:t xml:space="preserve">Tipografía</w:t>
       </w:r>
@@ -1005,7 +1133,7 @@
     <w:p>
       <w:pPr>
         <w:numPr>
-          <w:numId w:val="1016"/>
+          <w:numId w:val="1019"/>
           <w:ilvl w:val="0"/>
         </w:numPr>
       </w:pPr>
@@ -1025,7 +1153,7 @@
     <w:p>
       <w:pPr>
         <w:numPr>
-          <w:numId w:val="1016"/>
+          <w:numId w:val="1019"/>
           <w:ilvl w:val="0"/>
         </w:numPr>
       </w:pPr>
@@ -1049,8 +1177,8 @@
       <w:pPr>
         <w:pStyle w:val="Heading2"/>
       </w:pPr>
-      <w:bookmarkStart w:id="50" w:name="imágenes"/>
-      <w:bookmarkEnd w:id="50"/>
+      <w:bookmarkStart w:id="52" w:name="imágenes"/>
+      <w:bookmarkEnd w:id="52"/>
       <w:r>
         <w:t xml:space="preserve">Imágenes</w:t>
       </w:r>
@@ -1059,7 +1187,7 @@
       <w:pPr>
         <w:pStyle w:val="Compact"/>
         <w:numPr>
-          <w:numId w:val="1017"/>
+          <w:numId w:val="1020"/>
           <w:ilvl w:val="0"/>
         </w:numPr>
       </w:pPr>
@@ -1083,8 +1211,8 @@
       <w:pPr>
         <w:pStyle w:val="Heading2"/>
       </w:pPr>
-      <w:bookmarkStart w:id="51" w:name="tablas"/>
-      <w:bookmarkEnd w:id="51"/>
+      <w:bookmarkStart w:id="53" w:name="tablas"/>
+      <w:bookmarkEnd w:id="53"/>
       <w:r>
         <w:t xml:space="preserve">Tablas</w:t>
       </w:r>
@@ -1092,7 +1220,7 @@
     <w:p>
       <w:pPr>
         <w:numPr>
-          <w:numId w:val="1018"/>
+          <w:numId w:val="1021"/>
           <w:ilvl w:val="0"/>
         </w:numPr>
       </w:pPr>
@@ -1115,7 +1243,7 @@
     <w:p>
       <w:pPr>
         <w:numPr>
-          <w:numId w:val="1018"/>
+          <w:numId w:val="1021"/>
           <w:ilvl w:val="0"/>
         </w:numPr>
       </w:pPr>
@@ -1139,8 +1267,8 @@
       <w:pPr>
         <w:pStyle w:val="Heading2"/>
       </w:pPr>
-      <w:bookmarkStart w:id="52" w:name="formularios"/>
-      <w:bookmarkEnd w:id="52"/>
+      <w:bookmarkStart w:id="54" w:name="formularios"/>
+      <w:bookmarkEnd w:id="54"/>
       <w:r>
         <w:t xml:space="preserve">Formularios</w:t>
       </w:r>
@@ -1148,7 +1276,7 @@
     <w:p>
       <w:pPr>
         <w:numPr>
-          <w:numId w:val="1019"/>
+          <w:numId w:val="1022"/>
           <w:ilvl w:val="0"/>
         </w:numPr>
       </w:pPr>
@@ -1171,7 +1299,7 @@
     <w:p>
       <w:pPr>
         <w:numPr>
-          <w:numId w:val="1019"/>
+          <w:numId w:val="1022"/>
           <w:ilvl w:val="0"/>
         </w:numPr>
       </w:pPr>
@@ -1194,7 +1322,7 @@
     <w:p>
       <w:pPr>
         <w:numPr>
-          <w:numId w:val="1019"/>
+          <w:numId w:val="1022"/>
           <w:ilvl w:val="0"/>
         </w:numPr>
       </w:pPr>
@@ -1220,7 +1348,7 @@
     <w:p>
       <w:pPr>
         <w:numPr>
-          <w:numId w:val="1019"/>
+          <w:numId w:val="1022"/>
           <w:ilvl w:val="0"/>
         </w:numPr>
       </w:pPr>
@@ -1240,7 +1368,7 @@
     <w:p>
       <w:pPr>
         <w:numPr>
-          <w:numId w:val="1019"/>
+          <w:numId w:val="1022"/>
           <w:ilvl w:val="0"/>
         </w:numPr>
       </w:pPr>
@@ -1260,7 +1388,7 @@
     <w:p>
       <w:pPr>
         <w:numPr>
-          <w:numId w:val="1019"/>
+          <w:numId w:val="1022"/>
           <w:ilvl w:val="0"/>
         </w:numPr>
       </w:pPr>
@@ -1272,8 +1400,8 @@
       <w:pPr>
         <w:pStyle w:val="Heading2"/>
       </w:pPr>
-      <w:bookmarkStart w:id="53" w:name="botones"/>
-      <w:bookmarkEnd w:id="53"/>
+      <w:bookmarkStart w:id="55" w:name="botones"/>
+      <w:bookmarkEnd w:id="55"/>
       <w:r>
         <w:t xml:space="preserve">Botones</w:t>
       </w:r>
@@ -1281,7 +1409,7 @@
     <w:p>
       <w:pPr>
         <w:numPr>
-          <w:numId w:val="1020"/>
+          <w:numId w:val="1023"/>
           <w:ilvl w:val="0"/>
         </w:numPr>
       </w:pPr>
@@ -1304,7 +1432,7 @@
     <w:p>
       <w:pPr>
         <w:numPr>
-          <w:numId w:val="1020"/>
+          <w:numId w:val="1023"/>
           <w:ilvl w:val="0"/>
         </w:numPr>
       </w:pPr>
@@ -1321,7 +1449,7 @@
     <w:p>
       <w:pPr>
         <w:numPr>
-          <w:numId w:val="1020"/>
+          <w:numId w:val="1023"/>
           <w:ilvl w:val="0"/>
         </w:numPr>
       </w:pPr>
@@ -1342,8 +1470,8 @@
       <w:pPr>
         <w:pStyle w:val="Heading2"/>
       </w:pPr>
-      <w:bookmarkStart w:id="54" w:name="dropdowns"/>
-      <w:bookmarkEnd w:id="54"/>
+      <w:bookmarkStart w:id="56" w:name="dropdowns"/>
+      <w:bookmarkEnd w:id="56"/>
       <w:r>
         <w:t xml:space="preserve">Dropdowns</w:t>
       </w:r>
@@ -1351,7 +1479,7 @@
     <w:p>
       <w:pPr>
         <w:numPr>
-          <w:numId w:val="1021"/>
+          <w:numId w:val="1024"/>
           <w:ilvl w:val="0"/>
         </w:numPr>
       </w:pPr>
@@ -1374,7 +1502,7 @@
     <w:p>
       <w:pPr>
         <w:numPr>
-          <w:numId w:val="1021"/>
+          <w:numId w:val="1024"/>
           <w:ilvl w:val="0"/>
         </w:numPr>
       </w:pPr>
@@ -1397,7 +1525,7 @@
     <w:p>
       <w:pPr>
         <w:numPr>
-          <w:numId w:val="1021"/>
+          <w:numId w:val="1024"/>
           <w:ilvl w:val="0"/>
         </w:numPr>
       </w:pPr>
@@ -1415,8 +1543,8 @@
       <w:pPr>
         <w:pStyle w:val="Heading2"/>
       </w:pPr>
-      <w:bookmarkStart w:id="55" w:name="navs"/>
-      <w:bookmarkEnd w:id="55"/>
+      <w:bookmarkStart w:id="57" w:name="navs"/>
+      <w:bookmarkEnd w:id="57"/>
       <w:r>
         <w:t xml:space="preserve">Navs</w:t>
       </w:r>
@@ -1425,7 +1553,7 @@
       <w:pPr>
         <w:pStyle w:val="Compact"/>
         <w:numPr>
-          <w:numId w:val="1022"/>
+          <w:numId w:val="1025"/>
           <w:ilvl w:val="0"/>
         </w:numPr>
       </w:pPr>
@@ -1449,8 +1577,8 @@
       <w:pPr>
         <w:pStyle w:val="Heading2"/>
       </w:pPr>
-      <w:bookmarkStart w:id="56" w:name="pagination"/>
-      <w:bookmarkEnd w:id="56"/>
+      <w:bookmarkStart w:id="58" w:name="pagination"/>
+      <w:bookmarkEnd w:id="58"/>
       <w:r>
         <w:t xml:space="preserve">Pagination</w:t>
       </w:r>
@@ -1459,7 +1587,7 @@
       <w:pPr>
         <w:pStyle w:val="Compact"/>
         <w:numPr>
-          <w:numId w:val="1023"/>
+          <w:numId w:val="1026"/>
           <w:ilvl w:val="0"/>
         </w:numPr>
       </w:pPr>
@@ -1483,8 +1611,8 @@
       <w:pPr>
         <w:pStyle w:val="Heading2"/>
       </w:pPr>
-      <w:bookmarkStart w:id="57" w:name="breadcrumbs"/>
-      <w:bookmarkEnd w:id="57"/>
+      <w:bookmarkStart w:id="59" w:name="breadcrumbs"/>
+      <w:bookmarkEnd w:id="59"/>
       <w:r>
         <w:t xml:space="preserve">Breadcrumbs</w:t>
       </w:r>
@@ -1493,7 +1621,7 @@
       <w:pPr>
         <w:pStyle w:val="Compact"/>
         <w:numPr>
-          <w:numId w:val="1024"/>
+          <w:numId w:val="1027"/>
           <w:ilvl w:val="0"/>
         </w:numPr>
       </w:pPr>
@@ -1517,8 +1645,8 @@
       <w:pPr>
         <w:pStyle w:val="Heading2"/>
       </w:pPr>
-      <w:bookmarkStart w:id="58" w:name="labels-badges-and-tags"/>
-      <w:bookmarkEnd w:id="58"/>
+      <w:bookmarkStart w:id="60" w:name="labels-badges-and-tags"/>
+      <w:bookmarkEnd w:id="60"/>
       <w:r>
         <w:t xml:space="preserve">Labels, badges, and tags</w:t>
       </w:r>
@@ -1526,7 +1654,7 @@
     <w:p>
       <w:pPr>
         <w:numPr>
-          <w:numId w:val="1025"/>
+          <w:numId w:val="1028"/>
           <w:ilvl w:val="0"/>
         </w:numPr>
       </w:pPr>
@@ -1549,7 +1677,7 @@
     <w:p>
       <w:pPr>
         <w:numPr>
-          <w:numId w:val="1025"/>
+          <w:numId w:val="1028"/>
           <w:ilvl w:val="0"/>
         </w:numPr>
       </w:pPr>
@@ -1573,8 +1701,8 @@
       <w:pPr>
         <w:pStyle w:val="Heading2"/>
       </w:pPr>
-      <w:bookmarkStart w:id="59" w:name="panels-thumbnails-and-wells"/>
-      <w:bookmarkEnd w:id="59"/>
+      <w:bookmarkStart w:id="61" w:name="panels-thumbnails-and-wells"/>
+      <w:bookmarkEnd w:id="61"/>
       <w:r>
         <w:t xml:space="preserve">Panels, thumbnails, and wells</w:t>
       </w:r>
@@ -1583,7 +1711,7 @@
       <w:pPr>
         <w:pStyle w:val="Compact"/>
         <w:numPr>
-          <w:numId w:val="1026"/>
+          <w:numId w:val="1029"/>
           <w:ilvl w:val="0"/>
         </w:numPr>
       </w:pPr>
@@ -1607,8 +1735,8 @@
       <w:pPr>
         <w:pStyle w:val="Heading2"/>
       </w:pPr>
-      <w:bookmarkStart w:id="60" w:name="carousel"/>
-      <w:bookmarkEnd w:id="60"/>
+      <w:bookmarkStart w:id="62" w:name="carousel"/>
+      <w:bookmarkEnd w:id="62"/>
       <w:r>
         <w:t xml:space="preserve">Carousel</w:t>
       </w:r>
@@ -1617,7 +1745,7 @@
       <w:pPr>
         <w:pStyle w:val="Compact"/>
         <w:numPr>
-          <w:numId w:val="1027"/>
+          <w:numId w:val="1030"/>
           <w:ilvl w:val="0"/>
         </w:numPr>
       </w:pPr>
@@ -1641,8 +1769,8 @@
       <w:pPr>
         <w:pStyle w:val="Heading2"/>
       </w:pPr>
-      <w:bookmarkStart w:id="61" w:name="utilities"/>
-      <w:bookmarkEnd w:id="61"/>
+      <w:bookmarkStart w:id="63" w:name="utilities"/>
+      <w:bookmarkEnd w:id="63"/>
       <w:r>
         <w:t xml:space="preserve">Utilities</w:t>
       </w:r>
@@ -1650,7 +1778,7 @@
     <w:p>
       <w:pPr>
         <w:numPr>
-          <w:numId w:val="1028"/>
+          <w:numId w:val="1031"/>
           <w:ilvl w:val="0"/>
         </w:numPr>
       </w:pPr>
@@ -1673,7 +1801,7 @@
     <w:p>
       <w:pPr>
         <w:numPr>
-          <w:numId w:val="1028"/>
+          <w:numId w:val="1031"/>
           <w:ilvl w:val="0"/>
         </w:numPr>
       </w:pPr>
@@ -1693,7 +1821,7 @@
     <w:p>
       <w:pPr>
         <w:numPr>
-          <w:numId w:val="1028"/>
+          <w:numId w:val="1031"/>
           <w:ilvl w:val="0"/>
         </w:numPr>
       </w:pPr>
@@ -1716,7 +1844,7 @@
     <w:p>
       <w:pPr>
         <w:numPr>
-          <w:numId w:val="1028"/>
+          <w:numId w:val="1031"/>
           <w:ilvl w:val="0"/>
         </w:numPr>
       </w:pPr>
@@ -1736,7 +1864,7 @@
     <w:p>
       <w:pPr>
         <w:numPr>
-          <w:numId w:val="1028"/>
+          <w:numId w:val="1031"/>
           <w:ilvl w:val="0"/>
         </w:numPr>
       </w:pPr>
@@ -1759,7 +1887,7 @@
     <w:p>
       <w:pPr>
         <w:numPr>
-          <w:numId w:val="1028"/>
+          <w:numId w:val="1031"/>
           <w:ilvl w:val="0"/>
         </w:numPr>
       </w:pPr>
@@ -1771,8 +1899,8 @@
       <w:pPr>
         <w:pStyle w:val="Heading2"/>
       </w:pPr>
-      <w:bookmarkStart w:id="62" w:name="responsive-utilities"/>
-      <w:bookmarkEnd w:id="62"/>
+      <w:bookmarkStart w:id="64" w:name="responsive-utilities"/>
+      <w:bookmarkEnd w:id="64"/>
       <w:r>
         <w:t xml:space="preserve">Responsive utilities</w:t>
       </w:r>
@@ -1780,7 +1908,7 @@
     <w:p>
       <w:pPr>
         <w:numPr>
-          <w:numId w:val="1029"/>
+          <w:numId w:val="1032"/>
           <w:ilvl w:val="0"/>
         </w:numPr>
       </w:pPr>
@@ -1797,7 +1925,7 @@
     <w:p>
       <w:pPr>
         <w:numPr>
-          <w:numId w:val="1029"/>
+          <w:numId w:val="1032"/>
           <w:ilvl w:val="0"/>
         </w:numPr>
       </w:pPr>
@@ -1821,8 +1949,8 @@
       <w:pPr>
         <w:pStyle w:val="Heading1"/>
       </w:pPr>
-      <w:bookmarkStart w:id="63" w:name="acerca-de"/>
-      <w:bookmarkEnd w:id="63"/>
+      <w:bookmarkStart w:id="65" w:name="acerca-de"/>
+      <w:bookmarkEnd w:id="65"/>
       <w:r>
         <w:t xml:space="preserve">Acerca de</w:t>
       </w:r>
@@ -1831,8 +1959,8 @@
       <w:pPr>
         <w:pStyle w:val="Heading2"/>
       </w:pPr>
-      <w:bookmarkStart w:id="64" w:name="licencia"/>
-      <w:bookmarkEnd w:id="64"/>
+      <w:bookmarkStart w:id="66" w:name="licencia"/>
+      <w:bookmarkEnd w:id="66"/>
       <w:r>
         <w:t xml:space="preserve">Licencia</w:t>
       </w:r>
@@ -1841,7 +1969,7 @@
       <w:pPr>
         <w:pStyle w:val="Compact"/>
         <w:numPr>
-          <w:numId w:val="1030"/>
+          <w:numId w:val="1033"/>
           <w:ilvl w:val="0"/>
         </w:numPr>
       </w:pPr>
@@ -1868,7 +1996,7 @@
       <w:pPr>
         <w:pStyle w:val="Compact"/>
         <w:numPr>
-          <w:numId w:val="1031"/>
+          <w:numId w:val="1034"/>
           <w:ilvl w:val="1"/>
         </w:numPr>
       </w:pPr>
@@ -1891,7 +2019,7 @@
       <w:pPr>
         <w:pStyle w:val="Compact"/>
         <w:numPr>
-          <w:numId w:val="1030"/>
+          <w:numId w:val="1033"/>
           <w:ilvl w:val="0"/>
         </w:numPr>
       </w:pPr>
@@ -1918,11 +2046,11 @@
       <w:pPr>
         <w:pStyle w:val="Compact"/>
         <w:numPr>
-          <w:numId w:val="1032"/>
+          <w:numId w:val="1035"/>
           <w:ilvl w:val="1"/>
         </w:numPr>
       </w:pPr>
-      <w:hyperlink r:id="rId65">
+      <w:hyperlink r:id="rId67">
         <w:r>
           <w:rPr>
             <w:rStyle w:val="Hyperlink"/>
@@ -1935,8 +2063,8 @@
       <w:pPr>
         <w:pStyle w:val="Heading2"/>
       </w:pPr>
-      <w:bookmarkStart w:id="66" w:name="fuentes"/>
-      <w:bookmarkEnd w:id="66"/>
+      <w:bookmarkStart w:id="68" w:name="fuentes"/>
+      <w:bookmarkEnd w:id="68"/>
       <w:r>
         <w:t xml:space="preserve">Fuentes</w:t>
       </w:r>
@@ -1945,7 +2073,7 @@
       <w:pPr>
         <w:pStyle w:val="Compact"/>
         <w:numPr>
-          <w:numId w:val="1033"/>
+          <w:numId w:val="1036"/>
           <w:ilvl w:val="0"/>
         </w:numPr>
       </w:pPr>
@@ -1957,11 +2085,11 @@
       <w:pPr>
         <w:pStyle w:val="Compact"/>
         <w:numPr>
-          <w:numId w:val="1034"/>
+          <w:numId w:val="1037"/>
           <w:ilvl w:val="1"/>
         </w:numPr>
       </w:pPr>
-      <w:hyperlink r:id="rId67">
+      <w:hyperlink r:id="rId69">
         <w:r>
           <w:rPr>
             <w:rStyle w:val="Hyperlink"/>
@@ -1974,7 +2102,7 @@
       <w:pPr>
         <w:pStyle w:val="Compact"/>
         <w:numPr>
-          <w:numId w:val="1033"/>
+          <w:numId w:val="1036"/>
           <w:ilvl w:val="0"/>
         </w:numPr>
       </w:pPr>
@@ -1986,11 +2114,11 @@
       <w:pPr>
         <w:pStyle w:val="Compact"/>
         <w:numPr>
-          <w:numId w:val="1035"/>
+          <w:numId w:val="1038"/>
           <w:ilvl w:val="1"/>
         </w:numPr>
       </w:pPr>
-      <w:hyperlink r:id="rId68">
+      <w:hyperlink r:id="rId70">
         <w:r>
           <w:rPr>
             <w:rStyle w:val="Hyperlink"/>
@@ -2003,8 +2131,8 @@
       <w:pPr>
         <w:pStyle w:val="Heading2"/>
       </w:pPr>
-      <w:bookmarkStart w:id="69" w:name="bibliografía"/>
-      <w:bookmarkEnd w:id="69"/>
+      <w:bookmarkStart w:id="71" w:name="bibliografía"/>
+      <w:bookmarkEnd w:id="71"/>
       <w:r>
         <w:t xml:space="preserve">Bibliografía</w:t>
       </w:r>
@@ -2013,52 +2141,23 @@
       <w:pPr>
         <w:pStyle w:val="Compact"/>
         <w:numPr>
-          <w:numId w:val="1036"/>
-          <w:ilvl w:val="0"/>
-        </w:numPr>
-      </w:pPr>
-      <w:r>
-        <w:t xml:space="preserve">Página oficial de Bootstrap:</w:t>
-      </w:r>
-    </w:p>
-    <w:p>
-      <w:pPr>
-        <w:pStyle w:val="Compact"/>
-        <w:numPr>
-          <w:numId w:val="1037"/>
+          <w:numId w:val="1039"/>
+          <w:ilvl w:val="0"/>
+        </w:numPr>
+      </w:pPr>
+      <w:r>
+        <w:t xml:space="preserve">Página oficial de Bootstrap 4.0 alpha:</w:t>
+      </w:r>
+    </w:p>
+    <w:p>
+      <w:pPr>
+        <w:pStyle w:val="Compact"/>
+        <w:numPr>
+          <w:numId w:val="1040"/>
           <w:ilvl w:val="1"/>
         </w:numPr>
       </w:pPr>
-      <w:hyperlink r:id="rId70">
-        <w:r>
-          <w:rPr>
-            <w:rStyle w:val="Hyperlink"/>
-          </w:rPr>
-          <w:t xml:space="preserve">http://getbootstrap.com</w:t>
-        </w:r>
-      </w:hyperlink>
-    </w:p>
-    <w:p>
-      <w:pPr>
-        <w:pStyle w:val="Compact"/>
-        <w:numPr>
-          <w:numId w:val="1036"/>
-          <w:ilvl w:val="0"/>
-        </w:numPr>
-      </w:pPr>
-      <w:r>
-        <w:t xml:space="preserve">Página oficial de Bootstrap 4.0 alpha:</w:t>
-      </w:r>
-    </w:p>
-    <w:p>
-      <w:pPr>
-        <w:pStyle w:val="Compact"/>
-        <w:numPr>
-          <w:numId w:val="1038"/>
-          <w:ilvl w:val="1"/>
-        </w:numPr>
-      </w:pPr>
-      <w:hyperlink r:id="rId71">
+      <w:hyperlink r:id="rId72">
         <w:r>
           <w:rPr>
             <w:rStyle w:val="Hyperlink"/>
@@ -2071,7 +2170,7 @@
       <w:pPr>
         <w:pStyle w:val="Compact"/>
         <w:numPr>
-          <w:numId w:val="1036"/>
+          <w:numId w:val="1039"/>
           <w:ilvl w:val="0"/>
         </w:numPr>
       </w:pPr>
@@ -2083,11 +2182,11 @@
       <w:pPr>
         <w:pStyle w:val="Compact"/>
         <w:numPr>
-          <w:numId w:val="1039"/>
+          <w:numId w:val="1041"/>
           <w:ilvl w:val="1"/>
         </w:numPr>
       </w:pPr>
-      <w:hyperlink r:id="rId72">
+      <w:hyperlink r:id="rId73">
         <w:r>
           <w:rPr>
             <w:rStyle w:val="Hyperlink"/>
@@ -2100,7 +2199,7 @@
       <w:pPr>
         <w:pStyle w:val="Compact"/>
         <w:numPr>
-          <w:numId w:val="1036"/>
+          <w:numId w:val="1039"/>
           <w:ilvl w:val="0"/>
         </w:numPr>
       </w:pPr>
@@ -2112,16 +2211,45 @@
       <w:pPr>
         <w:pStyle w:val="Compact"/>
         <w:numPr>
-          <w:numId w:val="1040"/>
+          <w:numId w:val="1042"/>
           <w:ilvl w:val="1"/>
         </w:numPr>
       </w:pPr>
-      <w:hyperlink r:id="rId73">
+      <w:hyperlink r:id="rId74">
         <w:r>
           <w:rPr>
             <w:rStyle w:val="Hyperlink"/>
           </w:rPr>
           <w:t xml:space="preserve">http://funnyfrontend.com/bootstrap-4-alpha-novedades-y-ejemplos/</w:t>
+        </w:r>
+      </w:hyperlink>
+    </w:p>
+    <w:p>
+      <w:pPr>
+        <w:pStyle w:val="Compact"/>
+        <w:numPr>
+          <w:numId w:val="1039"/>
+          <w:ilvl w:val="0"/>
+        </w:numPr>
+      </w:pPr>
+      <w:r>
+        <w:t xml:space="preserve">Learn CSS Flexbox in 3 Minutes</w:t>
+      </w:r>
+    </w:p>
+    <w:p>
+      <w:pPr>
+        <w:pStyle w:val="Compact"/>
+        <w:numPr>
+          <w:numId w:val="1043"/>
+          <w:ilvl w:val="1"/>
+        </w:numPr>
+      </w:pPr>
+      <w:hyperlink r:id="rId75">
+        <w:r>
+          <w:rPr>
+            <w:rStyle w:val="Hyperlink"/>
+          </w:rPr>
+          <w:t xml:space="preserve">https://medium.com/learning-new-stuff/learn-css-flexbox-in-3-minutes-c616c7070672</w:t>
         </w:r>
       </w:hyperlink>
     </w:p>
@@ -2233,7 +2361,7 @@
     </w:lvl>
   </w:abstractNum>
   <w:abstractNum w:abstractNumId="990">
-    <w:nsid w:val="7fe4a0b8"/>
+    <w:nsid w:val="b4edd1b9"/>
     <w:multiLevelType w:val="multilevel"/>
     <w:lvl w:ilvl="0">
       <w:numFmt w:val="bullet"/>
@@ -2314,7 +2442,7 @@
     </w:lvl>
   </w:abstractNum>
   <w:abstractNum w:abstractNumId="991">
-    <w:nsid w:val="5bbd1fdf"/>
+    <w:nsid w:val="7f348cb6"/>
     <w:multiLevelType w:val="multilevel"/>
     <w:lvl w:ilvl="0">
       <w:numFmt w:val="bullet"/>
@@ -2518,6 +2646,15 @@
     <w:abstractNumId w:val="991"/>
   </w:num>
   <w:num w:numId="1040">
+    <w:abstractNumId w:val="991"/>
+  </w:num>
+  <w:num w:numId="1041">
+    <w:abstractNumId w:val="991"/>
+  </w:num>
+  <w:num w:numId="1042">
+    <w:abstractNumId w:val="991"/>
+  </w:num>
+  <w:num w:numId="1043">
     <w:abstractNumId w:val="991"/>
   </w:num>
 </w:numbering>

</xml_diff>

<commit_message>
actualización de todas las slides (quitar logo biblioteca virtual)
</commit_message>
<xml_diff>
--- a/05-bootstrap/05-bootstrap-4.0/slides/export/novedades-bootstrap-4.0.docx
+++ b/05-bootstrap/05-bootstrap-4.0/slides/export/novedades-bootstrap-4.0.docx
@@ -96,12 +96,22 @@
     </w:sdt>
     <w:p>
       <w:pPr>
+        <w:pStyle w:val="Heading1"/>
+      </w:pPr>
+      <w:bookmarkStart w:id="21" w:name="el-autor"/>
+      <w:bookmarkEnd w:id="21"/>
+      <w:r>
+        <w:t xml:space="preserve">El autor</w:t>
+      </w:r>
+    </w:p>
+    <w:p>
+      <w:pPr>
         <w:pStyle w:val="Heading2"/>
       </w:pPr>
-      <w:bookmarkStart w:id="21" w:name="biblioteca-virtual-fp-2016"/>
-      <w:bookmarkEnd w:id="21"/>
-      <w:r>
-        <w:t xml:space="preserve">Biblioteca Virtual FP 2016</w:t>
+      <w:bookmarkStart w:id="22" w:name="adolfo-sanz-de-diego"/>
+      <w:bookmarkEnd w:id="22"/>
+      <w:r>
+        <w:t xml:space="preserve">Adolfo Sanz De Diego</w:t>
       </w:r>
     </w:p>
     <w:p>
@@ -112,13 +122,19 @@
         </w:numPr>
       </w:pPr>
       <w:r>
-        <w:rPr>
-          <w:b/>
-        </w:rPr>
-        <w:t xml:space="preserve">Código del curso</w:t>
-      </w:r>
-      <w:r>
-        <w:t xml:space="preserve">: IFC06CM16</w:t>
+        <w:t xml:space="preserve">Empecé</w:t>
+      </w:r>
+      <w:r>
+        <w:t xml:space="preserve"> </w:t>
+      </w:r>
+      <w:r>
+        <w:rPr>
+          <w:b/>
+        </w:rPr>
+        <w:t xml:space="preserve">desarrollando aplicaciones web</w:t>
+      </w:r>
+      <w:r>
+        <w:t xml:space="preserve">, hasta que di el salto a la docencia.</w:t>
       </w:r>
     </w:p>
     <w:p>
@@ -129,13 +145,22 @@
         </w:numPr>
       </w:pPr>
       <w:r>
-        <w:rPr>
-          <w:b/>
-        </w:rPr>
-        <w:t xml:space="preserve">Nombre del curso</w:t>
-      </w:r>
-      <w:r>
-        <w:t xml:space="preserve">: Diseño de interfaces Responsive Web Design usables y accesibles con Saas y Bootstrap</w:t>
+        <w:t xml:space="preserve">Actualmente soy</w:t>
+      </w:r>
+      <w:r>
+        <w:t xml:space="preserve"> </w:t>
+      </w:r>
+      <w:r>
+        <w:rPr>
+          <w:b/>
+        </w:rPr>
+        <w:t xml:space="preserve">Asesor Técnico Docente</w:t>
+      </w:r>
+      <w:r>
+        <w:t xml:space="preserve"> </w:t>
+      </w:r>
+      <w:r>
+        <w:t xml:space="preserve">en el servicio TIC de la D.G de Infraestructuras y Servicios de la Consejería de Educación, Juventud y Deporte de la Comunidad de Madrid.</w:t>
       </w:r>
     </w:p>
     <w:p>
@@ -146,80 +171,29 @@
         </w:numPr>
       </w:pPr>
       <w:r>
-        <w:rPr>
-          <w:b/>
-        </w:rPr>
-        <w:t xml:space="preserve">Autor del curso</w:t>
-      </w:r>
-      <w:r>
-        <w:t xml:space="preserve">: Adolfo Sanz De Diego</w:t>
-      </w:r>
-    </w:p>
-    <w:p>
-      <w:pPr>
-        <w:pStyle w:val="Compact"/>
-      </w:pPr>
-      <w:r>
-        <w:drawing>
-          <wp:inline>
-            <wp:extent cx="5334000" cy="1058656"/>
-            <wp:effectExtent b="0" l="0" r="0" t="0"/>
-            <wp:docPr descr="" id="1" name="Picture"/>
-            <a:graphic>
-              <a:graphicData uri="http://schemas.openxmlformats.org/drawingml/2006/picture">
-                <pic:pic>
-                  <pic:nvPicPr>
-                    <pic:cNvPr descr="../img/logo_BV_2016.jpg" id="0" name="Picture"/>
-                    <pic:cNvPicPr>
-                      <a:picLocks noChangeArrowheads="1" noChangeAspect="1"/>
-                    </pic:cNvPicPr>
-                  </pic:nvPicPr>
-                  <pic:blipFill>
-                    <a:blip r:embed="rId22"/>
-                    <a:stretch>
-                      <a:fillRect/>
-                    </a:stretch>
-                  </pic:blipFill>
-                  <pic:spPr bwMode="auto">
-                    <a:xfrm>
-                      <a:off x="0" y="0"/>
-                      <a:ext cx="5334000" cy="1058656"/>
-                    </a:xfrm>
-                    <a:prstGeom prst="rect">
-                      <a:avLst/>
-                    </a:prstGeom>
-                    <a:noFill/>
-                    <a:ln w="9525">
-                      <a:noFill/>
-                      <a:headEnd/>
-                      <a:tailEnd/>
-                    </a:ln>
-                  </pic:spPr>
-                </pic:pic>
-              </a:graphicData>
-            </a:graphic>
-          </wp:inline>
-        </w:drawing>
-      </w:r>
-    </w:p>
-    <w:p>
-      <w:pPr>
-        <w:pStyle w:val="Heading1"/>
-      </w:pPr>
-      <w:bookmarkStart w:id="23" w:name="el-autor"/>
+        <w:t xml:space="preserve">Además colaboro como</w:t>
+      </w:r>
+      <w:r>
+        <w:t xml:space="preserve"> </w:t>
+      </w:r>
+      <w:r>
+        <w:rPr>
+          <w:b/>
+        </w:rPr>
+        <w:t xml:space="preserve">formador especializado en tecnologías de desarrollo</w:t>
+      </w:r>
+      <w:r>
+        <w:t xml:space="preserve">.</w:t>
+      </w:r>
+    </w:p>
+    <w:p>
+      <w:pPr>
+        <w:pStyle w:val="Heading2"/>
+      </w:pPr>
+      <w:bookmarkStart w:id="23" w:name="algunos-proyectos"/>
       <w:bookmarkEnd w:id="23"/>
       <w:r>
-        <w:t xml:space="preserve">El autor</w:t>
-      </w:r>
-    </w:p>
-    <w:p>
-      <w:pPr>
-        <w:pStyle w:val="Heading2"/>
-      </w:pPr>
-      <w:bookmarkStart w:id="24" w:name="adolfo-sanz-de-diego"/>
-      <w:bookmarkEnd w:id="24"/>
-      <w:r>
-        <w:t xml:space="preserve">Adolfo Sanz De Diego</w:t>
+        <w:t xml:space="preserve">Algunos proyectos</w:t>
       </w:r>
     </w:p>
     <w:p>
@@ -230,88 +204,6 @@
         </w:numPr>
       </w:pPr>
       <w:r>
-        <w:t xml:space="preserve">Empecé</w:t>
-      </w:r>
-      <w:r>
-        <w:t xml:space="preserve"> </w:t>
-      </w:r>
-      <w:r>
-        <w:rPr>
-          <w:b/>
-        </w:rPr>
-        <w:t xml:space="preserve">desarrollando aplicaciones web</w:t>
-      </w:r>
-      <w:r>
-        <w:t xml:space="preserve">, hasta que di el salto a la docencia.</w:t>
-      </w:r>
-    </w:p>
-    <w:p>
-      <w:pPr>
-        <w:numPr>
-          <w:numId w:val="1002"/>
-          <w:ilvl w:val="0"/>
-        </w:numPr>
-      </w:pPr>
-      <w:r>
-        <w:t xml:space="preserve">Actualmente soy</w:t>
-      </w:r>
-      <w:r>
-        <w:t xml:space="preserve"> </w:t>
-      </w:r>
-      <w:r>
-        <w:rPr>
-          <w:b/>
-        </w:rPr>
-        <w:t xml:space="preserve">Asesor Técnico Docente</w:t>
-      </w:r>
-      <w:r>
-        <w:t xml:space="preserve"> </w:t>
-      </w:r>
-      <w:r>
-        <w:t xml:space="preserve">en el servicio TIC de la D.G de Infraestructuras y Servicios de la Consejería de Educación, Juventud y Deporte de la Comunidad de Madrid.</w:t>
-      </w:r>
-    </w:p>
-    <w:p>
-      <w:pPr>
-        <w:numPr>
-          <w:numId w:val="1002"/>
-          <w:ilvl w:val="0"/>
-        </w:numPr>
-      </w:pPr>
-      <w:r>
-        <w:t xml:space="preserve">Además colaboro como</w:t>
-      </w:r>
-      <w:r>
-        <w:t xml:space="preserve"> </w:t>
-      </w:r>
-      <w:r>
-        <w:rPr>
-          <w:b/>
-        </w:rPr>
-        <w:t xml:space="preserve">formador especializado en tecnologías de desarrollo</w:t>
-      </w:r>
-      <w:r>
-        <w:t xml:space="preserve">.</w:t>
-      </w:r>
-    </w:p>
-    <w:p>
-      <w:pPr>
-        <w:pStyle w:val="Heading2"/>
-      </w:pPr>
-      <w:bookmarkStart w:id="25" w:name="algunos-proyectos"/>
-      <w:bookmarkEnd w:id="25"/>
-      <w:r>
-        <w:t xml:space="preserve">Algunos proyectos</w:t>
-      </w:r>
-    </w:p>
-    <w:p>
-      <w:pPr>
-        <w:numPr>
-          <w:numId w:val="1003"/>
-          <w:ilvl w:val="0"/>
-        </w:numPr>
-      </w:pPr>
-      <w:r>
         <w:rPr>
           <w:b/>
         </w:rPr>
@@ -320,7 +212,7 @@
       <w:r>
         <w:t xml:space="preserve"> </w:t>
       </w:r>
-      <w:hyperlink r:id="rId26">
+      <w:hyperlink r:id="rId24">
         <w:r>
           <w:rPr>
             <w:rStyle w:val="Hyperlink"/>
@@ -335,7 +227,7 @@
     <w:p>
       <w:pPr>
         <w:numPr>
-          <w:numId w:val="1003"/>
+          <w:numId w:val="1002"/>
           <w:ilvl w:val="0"/>
         </w:numPr>
       </w:pPr>
@@ -348,7 +240,7 @@
       <w:r>
         <w:t xml:space="preserve"> </w:t>
       </w:r>
-      <w:hyperlink r:id="rId27">
+      <w:hyperlink r:id="rId25">
         <w:r>
           <w:rPr>
             <w:rStyle w:val="Hyperlink"/>
@@ -363,7 +255,7 @@
     <w:p>
       <w:pPr>
         <w:numPr>
-          <w:numId w:val="1003"/>
+          <w:numId w:val="1002"/>
           <w:ilvl w:val="0"/>
         </w:numPr>
       </w:pPr>
@@ -376,7 +268,7 @@
       <w:r>
         <w:t xml:space="preserve"> </w:t>
       </w:r>
-      <w:hyperlink r:id="rId28">
+      <w:hyperlink r:id="rId26">
         <w:r>
           <w:rPr>
             <w:rStyle w:val="Hyperlink"/>
@@ -392,8 +284,8 @@
       <w:pPr>
         <w:pStyle w:val="Heading2"/>
       </w:pPr>
-      <w:bookmarkStart w:id="29" w:name="donde-encontrarme"/>
-      <w:bookmarkEnd w:id="29"/>
+      <w:bookmarkStart w:id="27" w:name="donde-encontrarme"/>
+      <w:bookmarkEnd w:id="27"/>
       <w:r>
         <w:t xml:space="preserve">¿Donde encontrarme?</w:t>
       </w:r>
@@ -401,28 +293,28 @@
     <w:p>
       <w:pPr>
         <w:numPr>
+          <w:numId w:val="1003"/>
+          <w:ilvl w:val="0"/>
+        </w:numPr>
+      </w:pPr>
+      <w:r>
+        <w:t xml:space="preserve">Mi nick:</w:t>
+      </w:r>
+      <w:r>
+        <w:t xml:space="preserve"> </w:t>
+      </w:r>
+      <w:r>
+        <w:rPr>
+          <w:b/>
+        </w:rPr>
+        <w:t xml:space="preserve">asanzdiego</w:t>
+      </w:r>
+    </w:p>
+    <w:p>
+      <w:pPr>
+        <w:pStyle w:val="Compact"/>
+        <w:numPr>
           <w:numId w:val="1004"/>
-          <w:ilvl w:val="0"/>
-        </w:numPr>
-      </w:pPr>
-      <w:r>
-        <w:t xml:space="preserve">Mi nick:</w:t>
-      </w:r>
-      <w:r>
-        <w:t xml:space="preserve"> </w:t>
-      </w:r>
-      <w:r>
-        <w:rPr>
-          <w:b/>
-        </w:rPr>
-        <w:t xml:space="preserve">asanzdiego</w:t>
-      </w:r>
-    </w:p>
-    <w:p>
-      <w:pPr>
-        <w:pStyle w:val="Compact"/>
-        <w:numPr>
-          <w:numId w:val="1005"/>
           <w:ilvl w:val="1"/>
         </w:numPr>
       </w:pPr>
@@ -432,7 +324,7 @@
       <w:r>
         <w:t xml:space="preserve"> </w:t>
       </w:r>
-      <w:hyperlink r:id="rId30">
+      <w:hyperlink r:id="rId28">
         <w:r>
           <w:rPr>
             <w:rStyle w:val="Hyperlink"/>
@@ -445,7 +337,7 @@
       <w:pPr>
         <w:pStyle w:val="Compact"/>
         <w:numPr>
-          <w:numId w:val="1005"/>
+          <w:numId w:val="1004"/>
           <w:ilvl w:val="1"/>
         </w:numPr>
       </w:pPr>
@@ -455,7 +347,7 @@
       <w:r>
         <w:t xml:space="preserve"> </w:t>
       </w:r>
-      <w:hyperlink r:id="rId31">
+      <w:hyperlink r:id="rId29">
         <w:r>
           <w:rPr>
             <w:rStyle w:val="Hyperlink"/>
@@ -468,7 +360,7 @@
       <w:pPr>
         <w:pStyle w:val="Compact"/>
         <w:numPr>
-          <w:numId w:val="1005"/>
+          <w:numId w:val="1004"/>
           <w:ilvl w:val="1"/>
         </w:numPr>
       </w:pPr>
@@ -478,7 +370,7 @@
       <w:r>
         <w:t xml:space="preserve"> </w:t>
       </w:r>
-      <w:hyperlink r:id="rId32">
+      <w:hyperlink r:id="rId30">
         <w:r>
           <w:rPr>
             <w:rStyle w:val="Hyperlink"/>
@@ -491,7 +383,7 @@
       <w:pPr>
         <w:pStyle w:val="Compact"/>
         <w:numPr>
-          <w:numId w:val="1005"/>
+          <w:numId w:val="1004"/>
           <w:ilvl w:val="1"/>
         </w:numPr>
       </w:pPr>
@@ -501,7 +393,7 @@
       <w:r>
         <w:t xml:space="preserve"> </w:t>
       </w:r>
-      <w:hyperlink r:id="rId33">
+      <w:hyperlink r:id="rId31">
         <w:r>
           <w:rPr>
             <w:rStyle w:val="Hyperlink"/>
@@ -514,7 +406,7 @@
       <w:pPr>
         <w:pStyle w:val="Compact"/>
         <w:numPr>
-          <w:numId w:val="1005"/>
+          <w:numId w:val="1004"/>
           <w:ilvl w:val="1"/>
         </w:numPr>
       </w:pPr>
@@ -524,7 +416,7 @@
       <w:r>
         <w:t xml:space="preserve"> </w:t>
       </w:r>
-      <w:hyperlink r:id="rId34">
+      <w:hyperlink r:id="rId32">
         <w:r>
           <w:rPr>
             <w:rStyle w:val="Hyperlink"/>
@@ -537,7 +429,7 @@
       <w:pPr>
         <w:pStyle w:val="Compact"/>
         <w:numPr>
-          <w:numId w:val="1005"/>
+          <w:numId w:val="1004"/>
           <w:ilvl w:val="1"/>
         </w:numPr>
       </w:pPr>
@@ -547,7 +439,7 @@
       <w:r>
         <w:t xml:space="preserve"> </w:t>
       </w:r>
-      <w:hyperlink r:id="rId35">
+      <w:hyperlink r:id="rId33">
         <w:r>
           <w:rPr>
             <w:rStyle w:val="Hyperlink"/>
@@ -560,51 +452,143 @@
       <w:pPr>
         <w:pStyle w:val="Heading1"/>
       </w:pPr>
-      <w:bookmarkStart w:id="36" w:name="novedades"/>
+      <w:bookmarkStart w:id="34" w:name="novedades"/>
+      <w:bookmarkEnd w:id="34"/>
+      <w:r>
+        <w:t xml:space="preserve">Novedades</w:t>
+      </w:r>
+    </w:p>
+    <w:p>
+      <w:pPr>
+        <w:pStyle w:val="Heading2"/>
+      </w:pPr>
+      <w:bookmarkStart w:id="35" w:name="navegadores-soportados"/>
+      <w:bookmarkEnd w:id="35"/>
+      <w:r>
+        <w:t xml:space="preserve">Navegadores soportados</w:t>
+      </w:r>
+    </w:p>
+    <w:p>
+      <w:pPr>
+        <w:numPr>
+          <w:numId w:val="1005"/>
+          <w:ilvl w:val="0"/>
+        </w:numPr>
+      </w:pPr>
+      <w:r>
+        <w:t xml:space="preserve">Deja de soportar IE 8 e iOS 6.</w:t>
+      </w:r>
+    </w:p>
+    <w:p>
+      <w:pPr>
+        <w:numPr>
+          <w:numId w:val="1005"/>
+          <w:ilvl w:val="0"/>
+        </w:numPr>
+      </w:pPr>
+      <w:r>
+        <w:t xml:space="preserve">Soporta</w:t>
+      </w:r>
+      <w:r>
+        <w:t xml:space="preserve"> </w:t>
+      </w:r>
+      <w:r>
+        <w:rPr>
+          <w:b/>
+        </w:rPr>
+        <w:t xml:space="preserve">IE 9+ e iOS 7+</w:t>
+      </w:r>
+      <w:r>
+        <w:t xml:space="preserve">.</w:t>
+      </w:r>
+    </w:p>
+    <w:p>
+      <w:pPr>
+        <w:pStyle w:val="Heading2"/>
+      </w:pPr>
+      <w:bookmarkStart w:id="36" w:name="cambios-globales"/>
       <w:bookmarkEnd w:id="36"/>
       <w:r>
-        <w:t xml:space="preserve">Novedades</w:t>
+        <w:t xml:space="preserve">Cambios globales</w:t>
+      </w:r>
+    </w:p>
+    <w:p>
+      <w:pPr>
+        <w:numPr>
+          <w:numId w:val="1006"/>
+          <w:ilvl w:val="0"/>
+        </w:numPr>
+      </w:pPr>
+      <w:r>
+        <w:t xml:space="preserve">Remplazado LESS por</w:t>
+      </w:r>
+      <w:r>
+        <w:t xml:space="preserve"> </w:t>
+      </w:r>
+      <w:r>
+        <w:rPr>
+          <w:b/>
+        </w:rPr>
+        <w:t xml:space="preserve">SASS</w:t>
+      </w:r>
+      <w:r>
+        <w:t xml:space="preserve">.</w:t>
+      </w:r>
+    </w:p>
+    <w:p>
+      <w:pPr>
+        <w:numPr>
+          <w:numId w:val="1006"/>
+          <w:ilvl w:val="0"/>
+        </w:numPr>
+      </w:pPr>
+      <w:r>
+        <w:t xml:space="preserve">Remplazado PX por</w:t>
+      </w:r>
+      <w:r>
+        <w:t xml:space="preserve"> </w:t>
+      </w:r>
+      <w:r>
+        <w:rPr>
+          <w:b/>
+        </w:rPr>
+        <w:t xml:space="preserve">REM</w:t>
+      </w:r>
+      <w:r>
+        <w:t xml:space="preserve"> </w:t>
+      </w:r>
+      <w:r>
+        <w:t xml:space="preserve">(salvo en los puntos de ruptura de los Media Query)</w:t>
       </w:r>
     </w:p>
     <w:p>
       <w:pPr>
         <w:pStyle w:val="Heading2"/>
       </w:pPr>
-      <w:bookmarkStart w:id="37" w:name="navegadores-soportados"/>
+      <w:bookmarkStart w:id="37" w:name="diseño"/>
       <w:bookmarkEnd w:id="37"/>
       <w:r>
-        <w:t xml:space="preserve">Navegadores soportados</w:t>
-      </w:r>
-    </w:p>
-    <w:p>
-      <w:pPr>
-        <w:numPr>
-          <w:numId w:val="1006"/>
-          <w:ilvl w:val="0"/>
-        </w:numPr>
-      </w:pPr>
-      <w:r>
-        <w:t xml:space="preserve">Deja de soportar IE 8 e iOS 6.</w:t>
-      </w:r>
-    </w:p>
-    <w:p>
-      <w:pPr>
-        <w:numPr>
-          <w:numId w:val="1006"/>
-          <w:ilvl w:val="0"/>
-        </w:numPr>
-      </w:pPr>
-      <w:r>
-        <w:t xml:space="preserve">Soporta</w:t>
-      </w:r>
-      <w:r>
-        <w:t xml:space="preserve"> </w:t>
-      </w:r>
-      <w:r>
-        <w:rPr>
-          <w:b/>
-        </w:rPr>
-        <w:t xml:space="preserve">IE 9+ e iOS 7+</w:t>
+        <w:t xml:space="preserve">Diseño</w:t>
+      </w:r>
+    </w:p>
+    <w:p>
+      <w:pPr>
+        <w:numPr>
+          <w:numId w:val="1007"/>
+          <w:ilvl w:val="0"/>
+        </w:numPr>
+      </w:pPr>
+      <w:r>
+        <w:t xml:space="preserve">Tamaño de la fuente por defecto inrementada de 14px a</w:t>
+      </w:r>
+      <w:r>
+        <w:t xml:space="preserve"> </w:t>
+      </w:r>
+      <w:r>
+        <w:rPr>
+          <w:b/>
+        </w:rPr>
+        <w:t xml:space="preserve">16px</w:t>
       </w:r>
       <w:r>
         <w:t xml:space="preserve">.</w:t>
@@ -612,163 +596,71 @@
     </w:p>
     <w:p>
       <w:pPr>
+        <w:numPr>
+          <w:numId w:val="1007"/>
+          <w:ilvl w:val="0"/>
+        </w:numPr>
+      </w:pPr>
+      <w:r>
+        <w:t xml:space="preserve">Nuevos colores más actuales.</w:t>
+      </w:r>
+    </w:p>
+    <w:p>
+      <w:pPr>
         <w:pStyle w:val="Heading2"/>
       </w:pPr>
-      <w:bookmarkStart w:id="38" w:name="cambios-globales"/>
+      <w:bookmarkStart w:id="38" w:name="flexbox"/>
       <w:bookmarkEnd w:id="38"/>
       <w:r>
-        <w:t xml:space="preserve">Cambios globales</w:t>
-      </w:r>
-    </w:p>
-    <w:p>
-      <w:pPr>
-        <w:numPr>
-          <w:numId w:val="1007"/>
-          <w:ilvl w:val="0"/>
-        </w:numPr>
-      </w:pPr>
-      <w:r>
-        <w:t xml:space="preserve">Remplazado LESS por</w:t>
-      </w:r>
-      <w:r>
-        <w:t xml:space="preserve"> </w:t>
-      </w:r>
-      <w:r>
-        <w:rPr>
-          <w:b/>
-        </w:rPr>
-        <w:t xml:space="preserve">SASS</w:t>
-      </w:r>
-      <w:r>
-        <w:t xml:space="preserve">.</w:t>
-      </w:r>
-    </w:p>
-    <w:p>
-      <w:pPr>
-        <w:numPr>
-          <w:numId w:val="1007"/>
-          <w:ilvl w:val="0"/>
-        </w:numPr>
-      </w:pPr>
-      <w:r>
-        <w:t xml:space="preserve">Remplazado PX por</w:t>
-      </w:r>
-      <w:r>
-        <w:t xml:space="preserve"> </w:t>
-      </w:r>
-      <w:r>
-        <w:rPr>
-          <w:b/>
-        </w:rPr>
-        <w:t xml:space="preserve">REM</w:t>
-      </w:r>
-      <w:r>
-        <w:t xml:space="preserve"> </w:t>
-      </w:r>
-      <w:r>
-        <w:t xml:space="preserve">(salvo en los puntos de ruptura de los Media Query)</w:t>
+        <w:t xml:space="preserve">Flexbox</w:t>
+      </w:r>
+    </w:p>
+    <w:p>
+      <w:pPr>
+        <w:numPr>
+          <w:numId w:val="1008"/>
+          <w:ilvl w:val="0"/>
+        </w:numPr>
+      </w:pPr>
+      <w:r>
+        <w:t xml:space="preserve">Soporte opcional (</w:t>
+      </w:r>
+      <w:r>
+        <w:rPr>
+          <w:b/>
+        </w:rPr>
+        <w:t xml:space="preserve">hay que activarlo y recompilar</w:t>
+      </w:r>
+      <w:r>
+        <w:t xml:space="preserve">)</w:t>
+      </w:r>
+    </w:p>
+    <w:p>
+      <w:pPr>
+        <w:numPr>
+          <w:numId w:val="1008"/>
+          <w:ilvl w:val="0"/>
+        </w:numPr>
+      </w:pPr>
+      <w:r>
+        <w:t xml:space="preserve">Si activado: soporte alineación horizontal y vertical.</w:t>
       </w:r>
     </w:p>
     <w:p>
       <w:pPr>
         <w:pStyle w:val="Heading2"/>
       </w:pPr>
-      <w:bookmarkStart w:id="39" w:name="diseño"/>
+      <w:bookmarkStart w:id="39" w:name="sistema-de-rejilla"/>
       <w:bookmarkEnd w:id="39"/>
       <w:r>
-        <w:t xml:space="preserve">Diseño</w:t>
-      </w:r>
-    </w:p>
-    <w:p>
-      <w:pPr>
-        <w:numPr>
-          <w:numId w:val="1008"/>
-          <w:ilvl w:val="0"/>
-        </w:numPr>
-      </w:pPr>
-      <w:r>
-        <w:t xml:space="preserve">Tamaño de la fuente por defecto inrementada de 14px a</w:t>
-      </w:r>
-      <w:r>
-        <w:t xml:space="preserve"> </w:t>
-      </w:r>
-      <w:r>
-        <w:rPr>
-          <w:b/>
-        </w:rPr>
-        <w:t xml:space="preserve">16px</w:t>
-      </w:r>
-      <w:r>
-        <w:t xml:space="preserve">.</w:t>
-      </w:r>
-    </w:p>
-    <w:p>
-      <w:pPr>
-        <w:numPr>
-          <w:numId w:val="1008"/>
-          <w:ilvl w:val="0"/>
-        </w:numPr>
-      </w:pPr>
-      <w:r>
-        <w:t xml:space="preserve">Nuevos colores más actuales.</w:t>
-      </w:r>
-    </w:p>
-    <w:p>
-      <w:pPr>
-        <w:pStyle w:val="Heading2"/>
-      </w:pPr>
-      <w:bookmarkStart w:id="40" w:name="flexbox"/>
-      <w:bookmarkEnd w:id="40"/>
-      <w:r>
-        <w:t xml:space="preserve">Flexbox</w:t>
-      </w:r>
-    </w:p>
-    <w:p>
-      <w:pPr>
+        <w:t xml:space="preserve">Sistema de rejilla</w:t>
+      </w:r>
+    </w:p>
+    <w:p>
+      <w:pPr>
+        <w:pStyle w:val="Compact"/>
         <w:numPr>
           <w:numId w:val="1009"/>
-          <w:ilvl w:val="0"/>
-        </w:numPr>
-      </w:pPr>
-      <w:r>
-        <w:t xml:space="preserve">Soporte opcional (</w:t>
-      </w:r>
-      <w:r>
-        <w:rPr>
-          <w:b/>
-        </w:rPr>
-        <w:t xml:space="preserve">hay que activarlo y recompilar</w:t>
-      </w:r>
-      <w:r>
-        <w:t xml:space="preserve">)</w:t>
-      </w:r>
-    </w:p>
-    <w:p>
-      <w:pPr>
-        <w:numPr>
-          <w:numId w:val="1009"/>
-          <w:ilvl w:val="0"/>
-        </w:numPr>
-      </w:pPr>
-      <w:r>
-        <w:t xml:space="preserve">Si activado: soporte alineación horizontal y vertical.</w:t>
-      </w:r>
-    </w:p>
-    <w:p>
-      <w:pPr>
-        <w:pStyle w:val="Heading2"/>
-      </w:pPr>
-      <w:bookmarkStart w:id="41" w:name="sistema-de-rejilla"/>
-      <w:bookmarkEnd w:id="41"/>
-      <w:r>
-        <w:t xml:space="preserve">Sistema de rejilla</w:t>
-      </w:r>
-    </w:p>
-    <w:p>
-      <w:pPr>
-        <w:pStyle w:val="Compact"/>
-        <w:numPr>
-          <w:numId w:val="1010"/>
           <w:ilvl w:val="0"/>
         </w:numPr>
       </w:pPr>
@@ -829,223 +721,223 @@
       <w:pPr>
         <w:pStyle w:val="Heading2"/>
       </w:pPr>
-      <w:bookmarkStart w:id="42" w:name="sistema-de-rejilla-1"/>
+      <w:bookmarkStart w:id="40" w:name="sistema-de-rejilla-1"/>
+      <w:bookmarkEnd w:id="40"/>
+      <w:r>
+        <w:t xml:space="preserve">Sistema de rejilla</w:t>
+      </w:r>
+    </w:p>
+    <w:p>
+      <w:pPr>
+        <w:pStyle w:val="Compact"/>
+        <w:numPr>
+          <w:numId w:val="1010"/>
+          <w:ilvl w:val="0"/>
+        </w:numPr>
+      </w:pPr>
+      <w:r>
+        <w:t xml:space="preserve">Remplada las clases .col-{breakpoint}-{modifier}-{size} por</w:t>
+      </w:r>
+      <w:r>
+        <w:t xml:space="preserve"> </w:t>
+      </w:r>
+      <w:r>
+        <w:rPr>
+          <w:b/>
+        </w:rPr>
+        <w:t xml:space="preserve">.{modifier}-{breakpoint}-{size}</w:t>
+      </w:r>
+    </w:p>
+    <w:p>
+      <w:pPr>
+        <w:pStyle w:val="Heading2"/>
+      </w:pPr>
+      <w:bookmarkStart w:id="41" w:name="margin-y-padding"/>
+      <w:bookmarkEnd w:id="41"/>
+      <w:r>
+        <w:t xml:space="preserve">Margin y padding</w:t>
+      </w:r>
+    </w:p>
+    <w:p>
+      <w:pPr>
+        <w:pStyle w:val="Compact"/>
+        <w:numPr>
+          <w:numId w:val="1011"/>
+          <w:ilvl w:val="0"/>
+        </w:numPr>
+      </w:pPr>
+      <w:r>
+        <w:t xml:space="preserve">Nuevas clases</w:t>
+      </w:r>
+      <w:r>
+        <w:t xml:space="preserve"> </w:t>
+      </w:r>
+      <w:r>
+        <w:rPr>
+          <w:b/>
+        </w:rPr>
+        <w:t xml:space="preserve">.{m,p}-{a,t,l,b,r,x,y}-{0,auto,md,lg}</w:t>
+      </w:r>
+    </w:p>
+    <w:p>
+      <w:pPr>
+        <w:pStyle w:val="Compact"/>
+        <w:numPr>
+          <w:numId w:val="1012"/>
+          <w:ilvl w:val="1"/>
+        </w:numPr>
+      </w:pPr>
+      <w:r>
+        <w:t xml:space="preserve">"m" para margin, "p" para padding</w:t>
+      </w:r>
+    </w:p>
+    <w:p>
+      <w:pPr>
+        <w:pStyle w:val="Compact"/>
+        <w:numPr>
+          <w:numId w:val="1012"/>
+          <w:ilvl w:val="1"/>
+        </w:numPr>
+      </w:pPr>
+      <w:r>
+        <w:t xml:space="preserve">"a" para todo</w:t>
+      </w:r>
+    </w:p>
+    <w:p>
+      <w:pPr>
+        <w:pStyle w:val="Compact"/>
+        <w:numPr>
+          <w:numId w:val="1012"/>
+          <w:ilvl w:val="1"/>
+        </w:numPr>
+      </w:pPr>
+      <w:r>
+        <w:t xml:space="preserve">"t" top, "l" left, "r" right, "b" bottom</w:t>
+      </w:r>
+    </w:p>
+    <w:p>
+      <w:pPr>
+        <w:pStyle w:val="Compact"/>
+        <w:numPr>
+          <w:numId w:val="1012"/>
+          <w:ilvl w:val="1"/>
+        </w:numPr>
+      </w:pPr>
+      <w:r>
+        <w:t xml:space="preserve">"x" para left y right y "y" para top y bottom</w:t>
+      </w:r>
+    </w:p>
+    <w:p>
+      <w:pPr>
+        <w:pStyle w:val="Compact"/>
+        <w:numPr>
+          <w:numId w:val="1012"/>
+          <w:ilvl w:val="1"/>
+        </w:numPr>
+      </w:pPr>
+      <w:r>
+        <w:t xml:space="preserve">"0" cero, "auto" auto, "md" mediano, "lg" grande</w:t>
+      </w:r>
+    </w:p>
+    <w:p>
+      <w:pPr>
+        <w:pStyle w:val="Heading2"/>
+      </w:pPr>
+      <w:bookmarkStart w:id="42" w:name="cabeceras"/>
       <w:bookmarkEnd w:id="42"/>
       <w:r>
-        <w:t xml:space="preserve">Sistema de rejilla</w:t>
-      </w:r>
-    </w:p>
-    <w:p>
-      <w:pPr>
-        <w:pStyle w:val="Compact"/>
-        <w:numPr>
-          <w:numId w:val="1011"/>
-          <w:ilvl w:val="0"/>
-        </w:numPr>
-      </w:pPr>
-      <w:r>
-        <w:t xml:space="preserve">Remplada las clases .col-{breakpoint}-{modifier}-{size} por</w:t>
-      </w:r>
-      <w:r>
-        <w:t xml:space="preserve"> </w:t>
-      </w:r>
-      <w:r>
-        <w:rPr>
-          <w:b/>
-        </w:rPr>
-        <w:t xml:space="preserve">.{modifier}-{breakpoint}-{size}</w:t>
+        <w:t xml:space="preserve">Cabeceras</w:t>
+      </w:r>
+    </w:p>
+    <w:p>
+      <w:pPr>
+        <w:pStyle w:val="Compact"/>
+        <w:numPr>
+          <w:numId w:val="1013"/>
+          <w:ilvl w:val="0"/>
+        </w:numPr>
+      </w:pPr>
+      <w:r>
+        <w:t xml:space="preserve">Nuevas clases</w:t>
+      </w:r>
+      <w:r>
+        <w:t xml:space="preserve"> </w:t>
+      </w:r>
+      <w:r>
+        <w:rPr>
+          <w:b/>
+        </w:rPr>
+        <w:t xml:space="preserve">.display-{1,2,3,4}</w:t>
+      </w:r>
+      <w:r>
+        <w:t xml:space="preserve"> </w:t>
+      </w:r>
+      <w:r>
+        <w:t xml:space="preserve">para aumentar el tamaño a las cabeceras.</w:t>
       </w:r>
     </w:p>
     <w:p>
       <w:pPr>
         <w:pStyle w:val="Heading2"/>
       </w:pPr>
-      <w:bookmarkStart w:id="43" w:name="margin-y-padding"/>
+      <w:bookmarkStart w:id="43" w:name="cards"/>
       <w:bookmarkEnd w:id="43"/>
       <w:r>
-        <w:t xml:space="preserve">Margin y padding</w:t>
-      </w:r>
-    </w:p>
-    <w:p>
-      <w:pPr>
-        <w:pStyle w:val="Compact"/>
-        <w:numPr>
-          <w:numId w:val="1012"/>
-          <w:ilvl w:val="0"/>
-        </w:numPr>
-      </w:pPr>
-      <w:r>
-        <w:t xml:space="preserve">Nuevas clases</w:t>
-      </w:r>
-      <w:r>
-        <w:t xml:space="preserve"> </w:t>
-      </w:r>
-      <w:r>
-        <w:rPr>
-          <w:b/>
-        </w:rPr>
-        <w:t xml:space="preserve">.{m,p}-{a,t,l,b,r,x,y}-{0,auto,md,lg}</w:t>
-      </w:r>
-    </w:p>
-    <w:p>
-      <w:pPr>
-        <w:pStyle w:val="Compact"/>
-        <w:numPr>
-          <w:numId w:val="1013"/>
+        <w:t xml:space="preserve">Cards</w:t>
+      </w:r>
+    </w:p>
+    <w:p>
+      <w:pPr>
+        <w:pStyle w:val="Compact"/>
+        <w:numPr>
+          <w:numId w:val="1014"/>
+          <w:ilvl w:val="0"/>
+        </w:numPr>
+      </w:pPr>
+      <w:r>
+        <w:rPr>
+          <w:b/>
+        </w:rPr>
+        <w:t xml:space="preserve">Nuevo componente</w:t>
+      </w:r>
+      <w:r>
+        <w:t xml:space="preserve"> </w:t>
+      </w:r>
+      <w:r>
+        <w:t xml:space="preserve">que sustituye a: paneles, thumbnails y wells</w:t>
+      </w:r>
+    </w:p>
+    <w:p>
+      <w:pPr>
+        <w:pStyle w:val="Heading2"/>
+      </w:pPr>
+      <w:bookmarkStart w:id="44" w:name="iconos"/>
+      <w:bookmarkEnd w:id="44"/>
+      <w:r>
+        <w:t xml:space="preserve">Iconos</w:t>
+      </w:r>
+    </w:p>
+    <w:p>
+      <w:pPr>
+        <w:pStyle w:val="Compact"/>
+        <w:numPr>
+          <w:numId w:val="1015"/>
+          <w:ilvl w:val="0"/>
+        </w:numPr>
+      </w:pPr>
+      <w:r>
+        <w:t xml:space="preserve">Ahora hay que elegir una librería de terceros:</w:t>
+      </w:r>
+    </w:p>
+    <w:p>
+      <w:pPr>
+        <w:pStyle w:val="Compact"/>
+        <w:numPr>
+          <w:numId w:val="1016"/>
           <w:ilvl w:val="1"/>
         </w:numPr>
       </w:pPr>
-      <w:r>
-        <w:t xml:space="preserve">"m" para margin, "p" para padding</w:t>
-      </w:r>
-    </w:p>
-    <w:p>
-      <w:pPr>
-        <w:pStyle w:val="Compact"/>
-        <w:numPr>
-          <w:numId w:val="1013"/>
-          <w:ilvl w:val="1"/>
-        </w:numPr>
-      </w:pPr>
-      <w:r>
-        <w:t xml:space="preserve">"a" para todo</w:t>
-      </w:r>
-    </w:p>
-    <w:p>
-      <w:pPr>
-        <w:pStyle w:val="Compact"/>
-        <w:numPr>
-          <w:numId w:val="1013"/>
-          <w:ilvl w:val="1"/>
-        </w:numPr>
-      </w:pPr>
-      <w:r>
-        <w:t xml:space="preserve">"t" top, "l" left, "r" right, "b" bottom</w:t>
-      </w:r>
-    </w:p>
-    <w:p>
-      <w:pPr>
-        <w:pStyle w:val="Compact"/>
-        <w:numPr>
-          <w:numId w:val="1013"/>
-          <w:ilvl w:val="1"/>
-        </w:numPr>
-      </w:pPr>
-      <w:r>
-        <w:t xml:space="preserve">"x" para left y right y "y" para top y bottom</w:t>
-      </w:r>
-    </w:p>
-    <w:p>
-      <w:pPr>
-        <w:pStyle w:val="Compact"/>
-        <w:numPr>
-          <w:numId w:val="1013"/>
-          <w:ilvl w:val="1"/>
-        </w:numPr>
-      </w:pPr>
-      <w:r>
-        <w:t xml:space="preserve">"0" cero, "auto" auto, "md" mediano, "lg" grande</w:t>
-      </w:r>
-    </w:p>
-    <w:p>
-      <w:pPr>
-        <w:pStyle w:val="Heading2"/>
-      </w:pPr>
-      <w:bookmarkStart w:id="44" w:name="cabeceras"/>
-      <w:bookmarkEnd w:id="44"/>
-      <w:r>
-        <w:t xml:space="preserve">Cabeceras</w:t>
-      </w:r>
-    </w:p>
-    <w:p>
-      <w:pPr>
-        <w:pStyle w:val="Compact"/>
-        <w:numPr>
-          <w:numId w:val="1014"/>
-          <w:ilvl w:val="0"/>
-        </w:numPr>
-      </w:pPr>
-      <w:r>
-        <w:t xml:space="preserve">Nuevas clases</w:t>
-      </w:r>
-      <w:r>
-        <w:t xml:space="preserve"> </w:t>
-      </w:r>
-      <w:r>
-        <w:rPr>
-          <w:b/>
-        </w:rPr>
-        <w:t xml:space="preserve">.display-{1,2,3,4}</w:t>
-      </w:r>
-      <w:r>
-        <w:t xml:space="preserve"> </w:t>
-      </w:r>
-      <w:r>
-        <w:t xml:space="preserve">para aumentar el tamaño a las cabeceras.</w:t>
-      </w:r>
-    </w:p>
-    <w:p>
-      <w:pPr>
-        <w:pStyle w:val="Heading2"/>
-      </w:pPr>
-      <w:bookmarkStart w:id="45" w:name="cards"/>
-      <w:bookmarkEnd w:id="45"/>
-      <w:r>
-        <w:t xml:space="preserve">Cards</w:t>
-      </w:r>
-    </w:p>
-    <w:p>
-      <w:pPr>
-        <w:pStyle w:val="Compact"/>
-        <w:numPr>
-          <w:numId w:val="1015"/>
-          <w:ilvl w:val="0"/>
-        </w:numPr>
-      </w:pPr>
-      <w:r>
-        <w:rPr>
-          <w:b/>
-        </w:rPr>
-        <w:t xml:space="preserve">Nuevo componente</w:t>
-      </w:r>
-      <w:r>
-        <w:t xml:space="preserve"> </w:t>
-      </w:r>
-      <w:r>
-        <w:t xml:space="preserve">que sustituye a: paneles, thumbnails y wells</w:t>
-      </w:r>
-    </w:p>
-    <w:p>
-      <w:pPr>
-        <w:pStyle w:val="Heading2"/>
-      </w:pPr>
-      <w:bookmarkStart w:id="46" w:name="iconos"/>
-      <w:bookmarkEnd w:id="46"/>
-      <w:r>
-        <w:t xml:space="preserve">Iconos</w:t>
-      </w:r>
-    </w:p>
-    <w:p>
-      <w:pPr>
-        <w:pStyle w:val="Compact"/>
-        <w:numPr>
-          <w:numId w:val="1016"/>
-          <w:ilvl w:val="0"/>
-        </w:numPr>
-      </w:pPr>
-      <w:r>
-        <w:t xml:space="preserve">Ahora hay que elegir una librería de terceros:</w:t>
-      </w:r>
-    </w:p>
-    <w:p>
-      <w:pPr>
-        <w:pStyle w:val="Compact"/>
-        <w:numPr>
-          <w:numId w:val="1017"/>
-          <w:ilvl w:val="1"/>
-        </w:numPr>
-      </w:pPr>
-      <w:hyperlink r:id="rId47">
+      <w:hyperlink r:id="rId45">
         <w:r>
           <w:rPr>
             <w:rStyle w:val="Hyperlink"/>
@@ -1058,11 +950,11 @@
       <w:pPr>
         <w:pStyle w:val="Compact"/>
         <w:numPr>
-          <w:numId w:val="1017"/>
+          <w:numId w:val="1016"/>
           <w:ilvl w:val="1"/>
         </w:numPr>
       </w:pPr>
-      <w:hyperlink r:id="rId48">
+      <w:hyperlink r:id="rId46">
         <w:r>
           <w:rPr>
             <w:rStyle w:val="Hyperlink"/>
@@ -1075,11 +967,11 @@
       <w:pPr>
         <w:pStyle w:val="Compact"/>
         <w:numPr>
-          <w:numId w:val="1017"/>
+          <w:numId w:val="1016"/>
           <w:ilvl w:val="1"/>
         </w:numPr>
       </w:pPr>
-      <w:hyperlink r:id="rId49">
+      <w:hyperlink r:id="rId47">
         <w:r>
           <w:rPr>
             <w:rStyle w:val="Hyperlink"/>
@@ -1092,82 +984,149 @@
       <w:pPr>
         <w:pStyle w:val="Heading2"/>
       </w:pPr>
-      <w:bookmarkStart w:id="50" w:name="varios"/>
+      <w:bookmarkStart w:id="48" w:name="varios"/>
+      <w:bookmarkEnd w:id="48"/>
+      <w:r>
+        <w:t xml:space="preserve">Varios</w:t>
+      </w:r>
+    </w:p>
+    <w:p>
+      <w:pPr>
+        <w:numPr>
+          <w:numId w:val="1017"/>
+          <w:ilvl w:val="0"/>
+        </w:numPr>
+      </w:pPr>
+      <w:r>
+        <w:t xml:space="preserve">Uso de "non-responsive" no soportado.</w:t>
+      </w:r>
+    </w:p>
+    <w:p>
+      <w:pPr>
+        <w:numPr>
+          <w:numId w:val="1017"/>
+          <w:ilvl w:val="0"/>
+        </w:numPr>
+      </w:pPr>
+      <w:r>
+        <w:t xml:space="preserve">Remplazado "Customizer online" por una mejora documentación sobre el setup.</w:t>
+      </w:r>
+    </w:p>
+    <w:p>
+      <w:pPr>
+        <w:pStyle w:val="Heading2"/>
+      </w:pPr>
+      <w:bookmarkStart w:id="49" w:name="tipografía"/>
+      <w:bookmarkEnd w:id="49"/>
+      <w:r>
+        <w:t xml:space="preserve">Tipografía</w:t>
+      </w:r>
+    </w:p>
+    <w:p>
+      <w:pPr>
+        <w:numPr>
+          <w:numId w:val="1018"/>
+          <w:ilvl w:val="0"/>
+        </w:numPr>
+      </w:pPr>
+      <w:r>
+        <w:rPr>
+          <w:b/>
+        </w:rPr>
+        <w:t xml:space="preserve">Eliminada clase .dl-horizontal</w:t>
+      </w:r>
+      <w:r>
+        <w:t xml:space="preserve"> </w:t>
+      </w:r>
+      <w:r>
+        <w:t xml:space="preserve">-&gt; usar .row.</w:t>
+      </w:r>
+    </w:p>
+    <w:p>
+      <w:pPr>
+        <w:numPr>
+          <w:numId w:val="1018"/>
+          <w:ilvl w:val="0"/>
+        </w:numPr>
+      </w:pPr>
+      <w:r>
+        <w:t xml:space="preserve">La clase .list-inline tiene que estar seguido por hijos</w:t>
+      </w:r>
+      <w:r>
+        <w:t xml:space="preserve"> </w:t>
+      </w:r>
+      <w:r>
+        <w:rPr>
+          <w:b/>
+        </w:rPr>
+        <w:t xml:space="preserve">.list-inline-items</w:t>
+      </w:r>
+      <w:r>
+        <w:t xml:space="preserve">.</w:t>
+      </w:r>
+    </w:p>
+    <w:p>
+      <w:pPr>
+        <w:pStyle w:val="Heading2"/>
+      </w:pPr>
+      <w:bookmarkStart w:id="50" w:name="imágenes"/>
       <w:bookmarkEnd w:id="50"/>
       <w:r>
-        <w:t xml:space="preserve">Varios</w:t>
-      </w:r>
-    </w:p>
-    <w:p>
-      <w:pPr>
-        <w:numPr>
-          <w:numId w:val="1018"/>
-          <w:ilvl w:val="0"/>
-        </w:numPr>
-      </w:pPr>
-      <w:r>
-        <w:t xml:space="preserve">Uso de "non-responsive" no soportado.</w:t>
-      </w:r>
-    </w:p>
-    <w:p>
-      <w:pPr>
-        <w:numPr>
-          <w:numId w:val="1018"/>
-          <w:ilvl w:val="0"/>
-        </w:numPr>
-      </w:pPr>
-      <w:r>
-        <w:t xml:space="preserve">Remplazado "Customizer online" por una mejora documentación sobre el setup.</w:t>
+        <w:t xml:space="preserve">Imágenes</w:t>
+      </w:r>
+    </w:p>
+    <w:p>
+      <w:pPr>
+        <w:pStyle w:val="Compact"/>
+        <w:numPr>
+          <w:numId w:val="1019"/>
+          <w:ilvl w:val="0"/>
+        </w:numPr>
+      </w:pPr>
+      <w:r>
+        <w:t xml:space="preserve">Remplazada clase .image-responsive por</w:t>
+      </w:r>
+      <w:r>
+        <w:t xml:space="preserve"> </w:t>
+      </w:r>
+      <w:r>
+        <w:rPr>
+          <w:b/>
+        </w:rPr>
+        <w:t xml:space="preserve">.image-fluid</w:t>
+      </w:r>
+      <w:r>
+        <w:t xml:space="preserve">.</w:t>
       </w:r>
     </w:p>
     <w:p>
       <w:pPr>
         <w:pStyle w:val="Heading2"/>
       </w:pPr>
-      <w:bookmarkStart w:id="51" w:name="tipografía"/>
+      <w:bookmarkStart w:id="51" w:name="tablas"/>
       <w:bookmarkEnd w:id="51"/>
       <w:r>
-        <w:t xml:space="preserve">Tipografía</w:t>
-      </w:r>
-    </w:p>
-    <w:p>
-      <w:pPr>
-        <w:numPr>
-          <w:numId w:val="1019"/>
-          <w:ilvl w:val="0"/>
-        </w:numPr>
-      </w:pPr>
-      <w:r>
-        <w:rPr>
-          <w:b/>
-        </w:rPr>
-        <w:t xml:space="preserve">Eliminada clase .dl-horizontal</w:t>
-      </w:r>
-      <w:r>
-        <w:t xml:space="preserve"> </w:t>
-      </w:r>
-      <w:r>
-        <w:t xml:space="preserve">-&gt; usar .row.</w:t>
-      </w:r>
-    </w:p>
-    <w:p>
-      <w:pPr>
-        <w:numPr>
-          <w:numId w:val="1019"/>
-          <w:ilvl w:val="0"/>
-        </w:numPr>
-      </w:pPr>
-      <w:r>
-        <w:t xml:space="preserve">La clase .list-inline tiene que estar seguido por hijos</w:t>
-      </w:r>
-      <w:r>
-        <w:t xml:space="preserve"> </w:t>
-      </w:r>
-      <w:r>
-        <w:rPr>
-          <w:b/>
-        </w:rPr>
-        <w:t xml:space="preserve">.list-inline-items</w:t>
+        <w:t xml:space="preserve">Tablas</w:t>
+      </w:r>
+    </w:p>
+    <w:p>
+      <w:pPr>
+        <w:numPr>
+          <w:numId w:val="1020"/>
+          <w:ilvl w:val="0"/>
+        </w:numPr>
+      </w:pPr>
+      <w:r>
+        <w:t xml:space="preserve">Remplazado clase .table-condensed por</w:t>
+      </w:r>
+      <w:r>
+        <w:t xml:space="preserve"> </w:t>
+      </w:r>
+      <w:r>
+        <w:rPr>
+          <w:b/>
+        </w:rPr>
+        <w:t xml:space="preserve">.table-sm</w:t>
       </w:r>
       <w:r>
         <w:t xml:space="preserve">.</w:t>
@@ -1175,33 +1134,55 @@
     </w:p>
     <w:p>
       <w:pPr>
+        <w:numPr>
+          <w:numId w:val="1020"/>
+          <w:ilvl w:val="0"/>
+        </w:numPr>
+      </w:pPr>
+      <w:r>
+        <w:t xml:space="preserve">Añadida la clase</w:t>
+      </w:r>
+      <w:r>
+        <w:t xml:space="preserve"> </w:t>
+      </w:r>
+      <w:r>
+        <w:rPr>
+          <w:b/>
+        </w:rPr>
+        <w:t xml:space="preserve">.table-inverse</w:t>
+      </w:r>
+      <w:r>
+        <w:t xml:space="preserve">.</w:t>
+      </w:r>
+    </w:p>
+    <w:p>
+      <w:pPr>
         <w:pStyle w:val="Heading2"/>
       </w:pPr>
-      <w:bookmarkStart w:id="52" w:name="imágenes"/>
+      <w:bookmarkStart w:id="52" w:name="formularios"/>
       <w:bookmarkEnd w:id="52"/>
       <w:r>
-        <w:t xml:space="preserve">Imágenes</w:t>
-      </w:r>
-    </w:p>
-    <w:p>
-      <w:pPr>
-        <w:pStyle w:val="Compact"/>
-        <w:numPr>
-          <w:numId w:val="1020"/>
-          <w:ilvl w:val="0"/>
-        </w:numPr>
-      </w:pPr>
-      <w:r>
-        <w:t xml:space="preserve">Remplazada clase .image-responsive por</w:t>
-      </w:r>
-      <w:r>
-        <w:t xml:space="preserve"> </w:t>
-      </w:r>
-      <w:r>
-        <w:rPr>
-          <w:b/>
-        </w:rPr>
-        <w:t xml:space="preserve">.image-fluid</w:t>
+        <w:t xml:space="preserve">Formularios</w:t>
+      </w:r>
+    </w:p>
+    <w:p>
+      <w:pPr>
+        <w:numPr>
+          <w:numId w:val="1021"/>
+          <w:ilvl w:val="0"/>
+        </w:numPr>
+      </w:pPr>
+      <w:r>
+        <w:t xml:space="preserve">Remplazada clase .control-label por</w:t>
+      </w:r>
+      <w:r>
+        <w:t xml:space="preserve"> </w:t>
+      </w:r>
+      <w:r>
+        <w:rPr>
+          <w:b/>
+        </w:rPr>
+        <w:t xml:space="preserve">.form-control-label</w:t>
       </w:r>
       <w:r>
         <w:t xml:space="preserve">.</w:t>
@@ -1209,32 +1190,132 @@
     </w:p>
     <w:p>
       <w:pPr>
+        <w:numPr>
+          <w:numId w:val="1021"/>
+          <w:ilvl w:val="0"/>
+        </w:numPr>
+      </w:pPr>
+      <w:r>
+        <w:t xml:space="preserve">Remplazada clases .input-lg y .input-sm por</w:t>
+      </w:r>
+      <w:r>
+        <w:t xml:space="preserve"> </w:t>
+      </w:r>
+      <w:r>
+        <w:rPr>
+          <w:b/>
+        </w:rPr>
+        <w:t xml:space="preserve">.form-control-lg y .form-control-sm</w:t>
+      </w:r>
+      <w:r>
+        <w:t xml:space="preserve">.</w:t>
+      </w:r>
+    </w:p>
+    <w:p>
+      <w:pPr>
+        <w:numPr>
+          <w:numId w:val="1021"/>
+          <w:ilvl w:val="0"/>
+        </w:numPr>
+      </w:pPr>
+      <w:r>
+        <w:t xml:space="preserve">La clase</w:t>
+      </w:r>
+      <w:r>
+        <w:t xml:space="preserve"> </w:t>
+      </w:r>
+      <w:r>
+        <w:rPr>
+          <w:b/>
+        </w:rPr>
+        <w:t xml:space="preserve">.form-group ya no se coporta como .row</w:t>
+      </w:r>
+      <w:r>
+        <w:t xml:space="preserve"> </w:t>
+      </w:r>
+      <w:r>
+        <w:t xml:space="preserve">-&gt; añadir .row si necesario</w:t>
+      </w:r>
+    </w:p>
+    <w:p>
+      <w:pPr>
+        <w:numPr>
+          <w:numId w:val="1021"/>
+          <w:ilvl w:val="0"/>
+        </w:numPr>
+      </w:pPr>
+      <w:r>
+        <w:rPr>
+          <w:b/>
+        </w:rPr>
+        <w:t xml:space="preserve">Eliminadas clases .form-group-*</w:t>
+      </w:r>
+      <w:r>
+        <w:t xml:space="preserve"> </w:t>
+      </w:r>
+      <w:r>
+        <w:t xml:space="preserve">-&gt; usar .form-control-*</w:t>
+      </w:r>
+    </w:p>
+    <w:p>
+      <w:pPr>
+        <w:numPr>
+          <w:numId w:val="1021"/>
+          <w:ilvl w:val="0"/>
+        </w:numPr>
+      </w:pPr>
+      <w:r>
+        <w:rPr>
+          <w:b/>
+        </w:rPr>
+        <w:t xml:space="preserve">Eliminada clase .help-block</w:t>
+      </w:r>
+      <w:r>
+        <w:t xml:space="preserve"> </w:t>
+      </w:r>
+      <w:r>
+        <w:t xml:space="preserve">-&gt; usar .form-text y/o .text-muted.</w:t>
+      </w:r>
+    </w:p>
+    <w:p>
+      <w:pPr>
+        <w:numPr>
+          <w:numId w:val="1021"/>
+          <w:ilvl w:val="0"/>
+        </w:numPr>
+      </w:pPr>
+      <w:r>
+        <w:t xml:space="preserve">Eliminada la necesidad de añadir icono en las validaciones.</w:t>
+      </w:r>
+    </w:p>
+    <w:p>
+      <w:pPr>
         <w:pStyle w:val="Heading2"/>
       </w:pPr>
-      <w:bookmarkStart w:id="53" w:name="tablas"/>
+      <w:bookmarkStart w:id="53" w:name="botones"/>
       <w:bookmarkEnd w:id="53"/>
       <w:r>
-        <w:t xml:space="preserve">Tablas</w:t>
-      </w:r>
-    </w:p>
-    <w:p>
-      <w:pPr>
-        <w:numPr>
-          <w:numId w:val="1021"/>
-          <w:ilvl w:val="0"/>
-        </w:numPr>
-      </w:pPr>
-      <w:r>
-        <w:t xml:space="preserve">Remplazado clase .table-condensed por</w:t>
-      </w:r>
-      <w:r>
-        <w:t xml:space="preserve"> </w:t>
-      </w:r>
-      <w:r>
-        <w:rPr>
-          <w:b/>
-        </w:rPr>
-        <w:t xml:space="preserve">.table-sm</w:t>
+        <w:t xml:space="preserve">Botones</w:t>
+      </w:r>
+    </w:p>
+    <w:p>
+      <w:pPr>
+        <w:numPr>
+          <w:numId w:val="1022"/>
+          <w:ilvl w:val="0"/>
+        </w:numPr>
+      </w:pPr>
+      <w:r>
+        <w:t xml:space="preserve">Remplazada clase .btn-default por</w:t>
+      </w:r>
+      <w:r>
+        <w:t xml:space="preserve"> </w:t>
+      </w:r>
+      <w:r>
+        <w:rPr>
+          <w:b/>
+        </w:rPr>
+        <w:t xml:space="preserve">.btn-secondary</w:t>
       </w:r>
       <w:r>
         <w:t xml:space="preserve">.</w:t>
@@ -1243,21 +1324,15 @@
     <w:p>
       <w:pPr>
         <w:numPr>
-          <w:numId w:val="1021"/>
-          <w:ilvl w:val="0"/>
-        </w:numPr>
-      </w:pPr>
-      <w:r>
-        <w:t xml:space="preserve">Añadida la clase</w:t>
-      </w:r>
-      <w:r>
-        <w:t xml:space="preserve"> </w:t>
-      </w:r>
-      <w:r>
-        <w:rPr>
-          <w:b/>
-        </w:rPr>
-        <w:t xml:space="preserve">.table-inverse</w:t>
+          <w:numId w:val="1022"/>
+          <w:ilvl w:val="0"/>
+        </w:numPr>
+      </w:pPr>
+      <w:r>
+        <w:rPr>
+          <w:b/>
+        </w:rPr>
+        <w:t xml:space="preserve">Eliminada clase .btn-xs</w:t>
       </w:r>
       <w:r>
         <w:t xml:space="preserve">.</w:t>
@@ -1265,32 +1340,52 @@
     </w:p>
     <w:p>
       <w:pPr>
+        <w:numPr>
+          <w:numId w:val="1022"/>
+          <w:ilvl w:val="0"/>
+        </w:numPr>
+      </w:pPr>
+      <w:r>
+        <w:t xml:space="preserve">Añadida clase</w:t>
+      </w:r>
+      <w:r>
+        <w:t xml:space="preserve"> </w:t>
+      </w:r>
+      <w:r>
+        <w:rPr>
+          <w:b/>
+        </w:rPr>
+        <w:t xml:space="preserve">.btn-outline-*</w:t>
+      </w:r>
+    </w:p>
+    <w:p>
+      <w:pPr>
         <w:pStyle w:val="Heading2"/>
       </w:pPr>
-      <w:bookmarkStart w:id="54" w:name="formularios"/>
+      <w:bookmarkStart w:id="54" w:name="dropdowns"/>
       <w:bookmarkEnd w:id="54"/>
       <w:r>
-        <w:t xml:space="preserve">Formularios</w:t>
-      </w:r>
-    </w:p>
-    <w:p>
-      <w:pPr>
-        <w:numPr>
-          <w:numId w:val="1022"/>
-          <w:ilvl w:val="0"/>
-        </w:numPr>
-      </w:pPr>
-      <w:r>
-        <w:t xml:space="preserve">Remplazada clase .control-label por</w:t>
-      </w:r>
-      <w:r>
-        <w:t xml:space="preserve"> </w:t>
-      </w:r>
-      <w:r>
-        <w:rPr>
-          <w:b/>
-        </w:rPr>
-        <w:t xml:space="preserve">.form-control-label</w:t>
+        <w:t xml:space="preserve">Dropdowns</w:t>
+      </w:r>
+    </w:p>
+    <w:p>
+      <w:pPr>
+        <w:numPr>
+          <w:numId w:val="1023"/>
+          <w:ilvl w:val="0"/>
+        </w:numPr>
+      </w:pPr>
+      <w:r>
+        <w:t xml:space="preserve">Remplazada clase .divider por</w:t>
+      </w:r>
+      <w:r>
+        <w:t xml:space="preserve"> </w:t>
+      </w:r>
+      <w:r>
+        <w:rPr>
+          <w:b/>
+        </w:rPr>
+        <w:t xml:space="preserve">.dropdown-divider</w:t>
       </w:r>
       <w:r>
         <w:t xml:space="preserve">.</w:t>
@@ -1299,21 +1394,21 @@
     <w:p>
       <w:pPr>
         <w:numPr>
-          <w:numId w:val="1022"/>
-          <w:ilvl w:val="0"/>
-        </w:numPr>
-      </w:pPr>
-      <w:r>
-        <w:t xml:space="preserve">Remplazada clases .input-lg y .input-sm por</w:t>
-      </w:r>
-      <w:r>
-        <w:t xml:space="preserve"> </w:t>
-      </w:r>
-      <w:r>
-        <w:rPr>
-          <w:b/>
-        </w:rPr>
-        <w:t xml:space="preserve">.form-control-lg y .form-control-sm</w:t>
+          <w:numId w:val="1023"/>
+          <w:ilvl w:val="0"/>
+        </w:numPr>
+      </w:pPr>
+      <w:r>
+        <w:t xml:space="preserve">Los items del dropdown tienen que tener la clase</w:t>
+      </w:r>
+      <w:r>
+        <w:t xml:space="preserve"> </w:t>
+      </w:r>
+      <w:r>
+        <w:rPr>
+          <w:b/>
+        </w:rPr>
+        <w:t xml:space="preserve">.dropdown-item</w:t>
       </w:r>
       <w:r>
         <w:t xml:space="preserve">.</w:t>
@@ -1322,108 +1417,49 @@
     <w:p>
       <w:pPr>
         <w:numPr>
-          <w:numId w:val="1022"/>
-          <w:ilvl w:val="0"/>
-        </w:numPr>
-      </w:pPr>
-      <w:r>
-        <w:t xml:space="preserve">La clase</w:t>
-      </w:r>
-      <w:r>
-        <w:t xml:space="preserve"> </w:t>
-      </w:r>
-      <w:r>
-        <w:rPr>
-          <w:b/>
-        </w:rPr>
-        <w:t xml:space="preserve">.form-group ya no se coporta como .row</w:t>
-      </w:r>
-      <w:r>
-        <w:t xml:space="preserve"> </w:t>
-      </w:r>
-      <w:r>
-        <w:t xml:space="preserve">-&gt; añadir .row si necesario</w:t>
-      </w:r>
-    </w:p>
-    <w:p>
-      <w:pPr>
-        <w:numPr>
-          <w:numId w:val="1022"/>
-          <w:ilvl w:val="0"/>
-        </w:numPr>
-      </w:pPr>
-      <w:r>
-        <w:rPr>
-          <w:b/>
-        </w:rPr>
-        <w:t xml:space="preserve">Eliminadas clases .form-group-*</w:t>
-      </w:r>
-      <w:r>
-        <w:t xml:space="preserve"> </w:t>
-      </w:r>
-      <w:r>
-        <w:t xml:space="preserve">-&gt; usar .form-control-*</w:t>
-      </w:r>
-    </w:p>
-    <w:p>
-      <w:pPr>
-        <w:numPr>
-          <w:numId w:val="1022"/>
-          <w:ilvl w:val="0"/>
-        </w:numPr>
-      </w:pPr>
-      <w:r>
-        <w:rPr>
-          <w:b/>
-        </w:rPr>
-        <w:t xml:space="preserve">Eliminada clase .help-block</w:t>
-      </w:r>
-      <w:r>
-        <w:t xml:space="preserve"> </w:t>
-      </w:r>
-      <w:r>
-        <w:t xml:space="preserve">-&gt; usar .form-text y/o .text-muted.</w:t>
-      </w:r>
-    </w:p>
-    <w:p>
-      <w:pPr>
-        <w:numPr>
-          <w:numId w:val="1022"/>
-          <w:ilvl w:val="0"/>
-        </w:numPr>
-      </w:pPr>
-      <w:r>
-        <w:t xml:space="preserve">Eliminada la necesidad de añadir icono en las validaciones.</w:t>
+          <w:numId w:val="1023"/>
+          <w:ilvl w:val="0"/>
+        </w:numPr>
+      </w:pPr>
+      <w:r>
+        <w:t xml:space="preserve">Ya no es necesario añadir</w:t>
+      </w:r>
+      <w:r>
+        <w:t xml:space="preserve"> </w:t>
+      </w:r>
+      <w:r>
+        <w:t xml:space="preserve">.</w:t>
       </w:r>
     </w:p>
     <w:p>
       <w:pPr>
         <w:pStyle w:val="Heading2"/>
       </w:pPr>
-      <w:bookmarkStart w:id="55" w:name="botones"/>
+      <w:bookmarkStart w:id="55" w:name="navs"/>
       <w:bookmarkEnd w:id="55"/>
       <w:r>
-        <w:t xml:space="preserve">Botones</w:t>
-      </w:r>
-    </w:p>
-    <w:p>
-      <w:pPr>
-        <w:numPr>
-          <w:numId w:val="1023"/>
-          <w:ilvl w:val="0"/>
-        </w:numPr>
-      </w:pPr>
-      <w:r>
-        <w:t xml:space="preserve">Remplazada clase .btn-default por</w:t>
-      </w:r>
-      <w:r>
-        <w:t xml:space="preserve"> </w:t>
-      </w:r>
-      <w:r>
-        <w:rPr>
-          <w:b/>
-        </w:rPr>
-        <w:t xml:space="preserve">.btn-secondary</w:t>
+        <w:t xml:space="preserve">Navs</w:t>
+      </w:r>
+    </w:p>
+    <w:p>
+      <w:pPr>
+        <w:pStyle w:val="Compact"/>
+        <w:numPr>
+          <w:numId w:val="1024"/>
+          <w:ilvl w:val="0"/>
+        </w:numPr>
+      </w:pPr>
+      <w:r>
+        <w:t xml:space="preserve">Obligatoriedad de usar las clases</w:t>
+      </w:r>
+      <w:r>
+        <w:t xml:space="preserve"> </w:t>
+      </w:r>
+      <w:r>
+        <w:rPr>
+          <w:b/>
+        </w:rPr>
+        <w:t xml:space="preserve">.nav-item y .nav-links</w:t>
       </w:r>
       <w:r>
         <w:t xml:space="preserve">.</w:t>
@@ -1431,16 +1467,33 @@
     </w:p>
     <w:p>
       <w:pPr>
-        <w:numPr>
-          <w:numId w:val="1023"/>
-          <w:ilvl w:val="0"/>
-        </w:numPr>
-      </w:pPr>
-      <w:r>
-        <w:rPr>
-          <w:b/>
-        </w:rPr>
-        <w:t xml:space="preserve">Eliminada clase .btn-xs</w:t>
+        <w:pStyle w:val="Heading2"/>
+      </w:pPr>
+      <w:bookmarkStart w:id="56" w:name="pagination"/>
+      <w:bookmarkEnd w:id="56"/>
+      <w:r>
+        <w:t xml:space="preserve">Pagination</w:t>
+      </w:r>
+    </w:p>
+    <w:p>
+      <w:pPr>
+        <w:pStyle w:val="Compact"/>
+        <w:numPr>
+          <w:numId w:val="1025"/>
+          <w:ilvl w:val="0"/>
+        </w:numPr>
+      </w:pPr>
+      <w:r>
+        <w:t xml:space="preserve">Obligatoriedad de usar las clases</w:t>
+      </w:r>
+      <w:r>
+        <w:t xml:space="preserve"> </w:t>
+      </w:r>
+      <w:r>
+        <w:rPr>
+          <w:b/>
+        </w:rPr>
+        <w:t xml:space="preserve">.page-item y .page-links</w:t>
       </w:r>
       <w:r>
         <w:t xml:space="preserve">.</w:t>
@@ -1448,52 +1501,33 @@
     </w:p>
     <w:p>
       <w:pPr>
-        <w:numPr>
-          <w:numId w:val="1023"/>
-          <w:ilvl w:val="0"/>
-        </w:numPr>
-      </w:pPr>
-      <w:r>
-        <w:t xml:space="preserve">Añadida clase</w:t>
-      </w:r>
-      <w:r>
-        <w:t xml:space="preserve"> </w:t>
-      </w:r>
-      <w:r>
-        <w:rPr>
-          <w:b/>
-        </w:rPr>
-        <w:t xml:space="preserve">.btn-outline-*</w:t>
-      </w:r>
-    </w:p>
-    <w:p>
-      <w:pPr>
         <w:pStyle w:val="Heading2"/>
       </w:pPr>
-      <w:bookmarkStart w:id="56" w:name="dropdowns"/>
-      <w:bookmarkEnd w:id="56"/>
-      <w:r>
-        <w:t xml:space="preserve">Dropdowns</w:t>
-      </w:r>
-    </w:p>
-    <w:p>
-      <w:pPr>
-        <w:numPr>
-          <w:numId w:val="1024"/>
-          <w:ilvl w:val="0"/>
-        </w:numPr>
-      </w:pPr>
-      <w:r>
-        <w:t xml:space="preserve">Remplazada clase .divider por</w:t>
-      </w:r>
-      <w:r>
-        <w:t xml:space="preserve"> </w:t>
-      </w:r>
-      <w:r>
-        <w:rPr>
-          <w:b/>
-        </w:rPr>
-        <w:t xml:space="preserve">.dropdown-divider</w:t>
+      <w:bookmarkStart w:id="57" w:name="breadcrumbs"/>
+      <w:bookmarkEnd w:id="57"/>
+      <w:r>
+        <w:t xml:space="preserve">Breadcrumbs</w:t>
+      </w:r>
+    </w:p>
+    <w:p>
+      <w:pPr>
+        <w:pStyle w:val="Compact"/>
+        <w:numPr>
+          <w:numId w:val="1026"/>
+          <w:ilvl w:val="0"/>
+        </w:numPr>
+      </w:pPr>
+      <w:r>
+        <w:t xml:space="preserve">Obligatoriedad de usar la clase</w:t>
+      </w:r>
+      <w:r>
+        <w:t xml:space="preserve"> </w:t>
+      </w:r>
+      <w:r>
+        <w:rPr>
+          <w:b/>
+        </w:rPr>
+        <w:t xml:space="preserve">.breadcrumb-item</w:t>
       </w:r>
       <w:r>
         <w:t xml:space="preserve">.</w:t>
@@ -1501,22 +1535,32 @@
     </w:p>
     <w:p>
       <w:pPr>
-        <w:numPr>
-          <w:numId w:val="1024"/>
-          <w:ilvl w:val="0"/>
-        </w:numPr>
-      </w:pPr>
-      <w:r>
-        <w:t xml:space="preserve">Los items del dropdown tienen que tener la clase</w:t>
-      </w:r>
-      <w:r>
-        <w:t xml:space="preserve"> </w:t>
-      </w:r>
-      <w:r>
-        <w:rPr>
-          <w:b/>
-        </w:rPr>
-        <w:t xml:space="preserve">.dropdown-item</w:t>
+        <w:pStyle w:val="Heading2"/>
+      </w:pPr>
+      <w:bookmarkStart w:id="58" w:name="labels-badges-and-tags"/>
+      <w:bookmarkEnd w:id="58"/>
+      <w:r>
+        <w:t xml:space="preserve">Labels, badges, and tags</w:t>
+      </w:r>
+    </w:p>
+    <w:p>
+      <w:pPr>
+        <w:numPr>
+          <w:numId w:val="1027"/>
+          <w:ilvl w:val="0"/>
+        </w:numPr>
+      </w:pPr>
+      <w:r>
+        <w:t xml:space="preserve">Remplazada clase .label por</w:t>
+      </w:r>
+      <w:r>
+        <w:t xml:space="preserve"> </w:t>
+      </w:r>
+      <w:r>
+        <w:rPr>
+          <w:b/>
+        </w:rPr>
+        <w:t xml:space="preserve">.tag</w:t>
       </w:r>
       <w:r>
         <w:t xml:space="preserve">.</w:t>
@@ -1525,15 +1569,21 @@
     <w:p>
       <w:pPr>
         <w:numPr>
-          <w:numId w:val="1024"/>
-          <w:ilvl w:val="0"/>
-        </w:numPr>
-      </w:pPr>
-      <w:r>
-        <w:t xml:space="preserve">Ya no es necesario añadir</w:t>
-      </w:r>
-      <w:r>
-        <w:t xml:space="preserve"> </w:t>
+          <w:numId w:val="1027"/>
+          <w:ilvl w:val="0"/>
+        </w:numPr>
+      </w:pPr>
+      <w:r>
+        <w:t xml:space="preserve">Eliminada clase .badge -&gt; usar</w:t>
+      </w:r>
+      <w:r>
+        <w:t xml:space="preserve"> </w:t>
+      </w:r>
+      <w:r>
+        <w:rPr>
+          <w:b/>
+        </w:rPr>
+        <w:t xml:space="preserve">.tag-pill</w:t>
       </w:r>
       <w:r>
         <w:t xml:space="preserve">.</w:t>
@@ -1543,31 +1593,31 @@
       <w:pPr>
         <w:pStyle w:val="Heading2"/>
       </w:pPr>
-      <w:bookmarkStart w:id="57" w:name="navs"/>
-      <w:bookmarkEnd w:id="57"/>
-      <w:r>
-        <w:t xml:space="preserve">Navs</w:t>
-      </w:r>
-    </w:p>
-    <w:p>
-      <w:pPr>
-        <w:pStyle w:val="Compact"/>
-        <w:numPr>
-          <w:numId w:val="1025"/>
-          <w:ilvl w:val="0"/>
-        </w:numPr>
-      </w:pPr>
-      <w:r>
-        <w:t xml:space="preserve">Obligatoriedad de usar las clases</w:t>
-      </w:r>
-      <w:r>
-        <w:t xml:space="preserve"> </w:t>
-      </w:r>
-      <w:r>
-        <w:rPr>
-          <w:b/>
-        </w:rPr>
-        <w:t xml:space="preserve">.nav-item y .nav-links</w:t>
+      <w:bookmarkStart w:id="59" w:name="panels-thumbnails-and-wells"/>
+      <w:bookmarkEnd w:id="59"/>
+      <w:r>
+        <w:t xml:space="preserve">Panels, thumbnails, and wells</w:t>
+      </w:r>
+    </w:p>
+    <w:p>
+      <w:pPr>
+        <w:pStyle w:val="Compact"/>
+        <w:numPr>
+          <w:numId w:val="1028"/>
+          <w:ilvl w:val="0"/>
+        </w:numPr>
+      </w:pPr>
+      <w:r>
+        <w:t xml:space="preserve">Eliminados totalmente y remplazados por el</w:t>
+      </w:r>
+      <w:r>
+        <w:t xml:space="preserve"> </w:t>
+      </w:r>
+      <w:r>
+        <w:rPr>
+          <w:b/>
+        </w:rPr>
+        <w:t xml:space="preserve">nuevo componente card</w:t>
       </w:r>
       <w:r>
         <w:t xml:space="preserve">.</w:t>
@@ -1577,31 +1627,31 @@
       <w:pPr>
         <w:pStyle w:val="Heading2"/>
       </w:pPr>
-      <w:bookmarkStart w:id="58" w:name="pagination"/>
-      <w:bookmarkEnd w:id="58"/>
-      <w:r>
-        <w:t xml:space="preserve">Pagination</w:t>
-      </w:r>
-    </w:p>
-    <w:p>
-      <w:pPr>
-        <w:pStyle w:val="Compact"/>
-        <w:numPr>
-          <w:numId w:val="1026"/>
-          <w:ilvl w:val="0"/>
-        </w:numPr>
-      </w:pPr>
-      <w:r>
-        <w:t xml:space="preserve">Obligatoriedad de usar las clases</w:t>
-      </w:r>
-      <w:r>
-        <w:t xml:space="preserve"> </w:t>
-      </w:r>
-      <w:r>
-        <w:rPr>
-          <w:b/>
-        </w:rPr>
-        <w:t xml:space="preserve">.page-item y .page-links</w:t>
+      <w:bookmarkStart w:id="60" w:name="carousel"/>
+      <w:bookmarkEnd w:id="60"/>
+      <w:r>
+        <w:t xml:space="preserve">Carousel</w:t>
+      </w:r>
+    </w:p>
+    <w:p>
+      <w:pPr>
+        <w:pStyle w:val="Compact"/>
+        <w:numPr>
+          <w:numId w:val="1029"/>
+          <w:ilvl w:val="0"/>
+        </w:numPr>
+      </w:pPr>
+      <w:r>
+        <w:t xml:space="preserve">Remplazada clase .item por</w:t>
+      </w:r>
+      <w:r>
+        <w:t xml:space="preserve"> </w:t>
+      </w:r>
+      <w:r>
+        <w:rPr>
+          <w:b/>
+        </w:rPr>
+        <w:t xml:space="preserve">.carousel-item</w:t>
       </w:r>
       <w:r>
         <w:t xml:space="preserve">.</w:t>
@@ -1611,31 +1661,30 @@
       <w:pPr>
         <w:pStyle w:val="Heading2"/>
       </w:pPr>
-      <w:bookmarkStart w:id="59" w:name="breadcrumbs"/>
-      <w:bookmarkEnd w:id="59"/>
-      <w:r>
-        <w:t xml:space="preserve">Breadcrumbs</w:t>
-      </w:r>
-    </w:p>
-    <w:p>
-      <w:pPr>
-        <w:pStyle w:val="Compact"/>
-        <w:numPr>
-          <w:numId w:val="1027"/>
-          <w:ilvl w:val="0"/>
-        </w:numPr>
-      </w:pPr>
-      <w:r>
-        <w:t xml:space="preserve">Obligatoriedad de usar la clase</w:t>
-      </w:r>
-      <w:r>
-        <w:t xml:space="preserve"> </w:t>
-      </w:r>
-      <w:r>
-        <w:rPr>
-          <w:b/>
-        </w:rPr>
-        <w:t xml:space="preserve">.breadcrumb-item</w:t>
+      <w:bookmarkStart w:id="61" w:name="utilities"/>
+      <w:bookmarkEnd w:id="61"/>
+      <w:r>
+        <w:t xml:space="preserve">Utilities</w:t>
+      </w:r>
+    </w:p>
+    <w:p>
+      <w:pPr>
+        <w:numPr>
+          <w:numId w:val="1030"/>
+          <w:ilvl w:val="0"/>
+        </w:numPr>
+      </w:pPr>
+      <w:r>
+        <w:t xml:space="preserve">Añadidas clases</w:t>
+      </w:r>
+      <w:r>
+        <w:t xml:space="preserve"> </w:t>
+      </w:r>
+      <w:r>
+        <w:rPr>
+          <w:b/>
+        </w:rPr>
+        <w:t xml:space="preserve">.pull-{xs,sm,md,lg,xl}-{left,right,none}</w:t>
       </w:r>
       <w:r>
         <w:t xml:space="preserve">.</w:t>
@@ -1643,32 +1692,123 @@
     </w:p>
     <w:p>
       <w:pPr>
+        <w:numPr>
+          <w:numId w:val="1030"/>
+          <w:ilvl w:val="0"/>
+        </w:numPr>
+      </w:pPr>
+      <w:r>
+        <w:rPr>
+          <w:b/>
+        </w:rPr>
+        <w:t xml:space="preserve">Eliminadas classes .pull-left y .pull-right</w:t>
+      </w:r>
+      <w:r>
+        <w:t xml:space="preserve"> </w:t>
+      </w:r>
+      <w:r>
+        <w:t xml:space="preserve">-&gt; .pull-xs-{left,right}.</w:t>
+      </w:r>
+    </w:p>
+    <w:p>
+      <w:pPr>
+        <w:numPr>
+          <w:numId w:val="1030"/>
+          <w:ilvl w:val="0"/>
+        </w:numPr>
+      </w:pPr>
+      <w:r>
+        <w:t xml:space="preserve">Añadidas clases</w:t>
+      </w:r>
+      <w:r>
+        <w:t xml:space="preserve"> </w:t>
+      </w:r>
+      <w:r>
+        <w:rPr>
+          <w:b/>
+        </w:rPr>
+        <w:t xml:space="preserve">.text-{xs,sm,md,lg,xl}-{left,center,right}</w:t>
+      </w:r>
+      <w:r>
+        <w:t xml:space="preserve">.</w:t>
+      </w:r>
+    </w:p>
+    <w:p>
+      <w:pPr>
+        <w:numPr>
+          <w:numId w:val="1030"/>
+          <w:ilvl w:val="0"/>
+        </w:numPr>
+      </w:pPr>
+      <w:r>
+        <w:rPr>
+          <w:b/>
+        </w:rPr>
+        <w:t xml:space="preserve">Eliminadas clases .text-{left,center,right}</w:t>
+      </w:r>
+      <w:r>
+        <w:t xml:space="preserve"> </w:t>
+      </w:r>
+      <w:r>
+        <w:t xml:space="preserve">-&gt; .text-xs-{left,center,right}.</w:t>
+      </w:r>
+    </w:p>
+    <w:p>
+      <w:pPr>
+        <w:numPr>
+          <w:numId w:val="1030"/>
+          <w:ilvl w:val="0"/>
+        </w:numPr>
+      </w:pPr>
+      <w:r>
+        <w:t xml:space="preserve">Remplazada clase .center-block por</w:t>
+      </w:r>
+      <w:r>
+        <w:t xml:space="preserve"> </w:t>
+      </w:r>
+      <w:r>
+        <w:rPr>
+          <w:b/>
+        </w:rPr>
+        <w:t xml:space="preserve">.m-x-auto</w:t>
+      </w:r>
+      <w:r>
+        <w:t xml:space="preserve">.</w:t>
+      </w:r>
+    </w:p>
+    <w:p>
+      <w:pPr>
+        <w:numPr>
+          <w:numId w:val="1030"/>
+          <w:ilvl w:val="0"/>
+        </w:numPr>
+      </w:pPr>
+      <w:r>
+        <w:t xml:space="preserve">Remplazada clase .progress por el uso del elemento del mismo nombre.</w:t>
+      </w:r>
+    </w:p>
+    <w:p>
+      <w:pPr>
         <w:pStyle w:val="Heading2"/>
       </w:pPr>
-      <w:bookmarkStart w:id="60" w:name="labels-badges-and-tags"/>
-      <w:bookmarkEnd w:id="60"/>
-      <w:r>
-        <w:t xml:space="preserve">Labels, badges, and tags</w:t>
-      </w:r>
-    </w:p>
-    <w:p>
-      <w:pPr>
-        <w:numPr>
-          <w:numId w:val="1028"/>
-          <w:ilvl w:val="0"/>
-        </w:numPr>
-      </w:pPr>
-      <w:r>
-        <w:t xml:space="preserve">Remplazada clase .label por</w:t>
-      </w:r>
-      <w:r>
-        <w:t xml:space="preserve"> </w:t>
-      </w:r>
-      <w:r>
-        <w:rPr>
-          <w:b/>
-        </w:rPr>
-        <w:t xml:space="preserve">.tag</w:t>
+      <w:bookmarkStart w:id="62" w:name="responsive-utilities"/>
+      <w:bookmarkEnd w:id="62"/>
+      <w:r>
+        <w:t xml:space="preserve">Responsive utilities</w:t>
+      </w:r>
+    </w:p>
+    <w:p>
+      <w:pPr>
+        <w:numPr>
+          <w:numId w:val="1031"/>
+          <w:ilvl w:val="0"/>
+        </w:numPr>
+      </w:pPr>
+      <w:r>
+        <w:rPr>
+          <w:b/>
+        </w:rPr>
+        <w:t xml:space="preserve">Eliminadas clases .hidden y .show</w:t>
       </w:r>
       <w:r>
         <w:t xml:space="preserve">.</w:t>
@@ -1677,21 +1817,21 @@
     <w:p>
       <w:pPr>
         <w:numPr>
-          <w:numId w:val="1028"/>
-          <w:ilvl w:val="0"/>
-        </w:numPr>
-      </w:pPr>
-      <w:r>
-        <w:t xml:space="preserve">Eliminada clase .badge -&gt; usar</w:t>
-      </w:r>
-      <w:r>
-        <w:t xml:space="preserve"> </w:t>
-      </w:r>
-      <w:r>
-        <w:rPr>
-          <w:b/>
-        </w:rPr>
-        <w:t xml:space="preserve">.tag-pill</w:t>
+          <w:numId w:val="1031"/>
+          <w:ilvl w:val="0"/>
+        </w:numPr>
+      </w:pPr>
+      <w:r>
+        <w:t xml:space="preserve">Remplazadas clases .hidden-* y .visible-* por</w:t>
+      </w:r>
+      <w:r>
+        <w:t xml:space="preserve"> </w:t>
+      </w:r>
+      <w:r>
+        <w:rPr>
+          <w:b/>
+        </w:rPr>
+        <w:t xml:space="preserve">.hidden-{xs,sm,md,lg}-{up,down}</w:t>
       </w:r>
       <w:r>
         <w:t xml:space="preserve">.</w:t>
@@ -1699,270 +1839,49 @@
     </w:p>
     <w:p>
       <w:pPr>
+        <w:pStyle w:val="Heading1"/>
+      </w:pPr>
+      <w:bookmarkStart w:id="63" w:name="acerca-de"/>
+      <w:bookmarkEnd w:id="63"/>
+      <w:r>
+        <w:t xml:space="preserve">Acerca de</w:t>
+      </w:r>
+    </w:p>
+    <w:p>
+      <w:pPr>
         <w:pStyle w:val="Heading2"/>
       </w:pPr>
-      <w:bookmarkStart w:id="61" w:name="panels-thumbnails-and-wells"/>
-      <w:bookmarkEnd w:id="61"/>
-      <w:r>
-        <w:t xml:space="preserve">Panels, thumbnails, and wells</w:t>
-      </w:r>
-    </w:p>
-    <w:p>
-      <w:pPr>
-        <w:pStyle w:val="Compact"/>
-        <w:numPr>
-          <w:numId w:val="1029"/>
-          <w:ilvl w:val="0"/>
-        </w:numPr>
-      </w:pPr>
-      <w:r>
-        <w:t xml:space="preserve">Eliminados totalmente y remplazados por el</w:t>
-      </w:r>
-      <w:r>
-        <w:t xml:space="preserve"> </w:t>
-      </w:r>
-      <w:r>
-        <w:rPr>
-          <w:b/>
-        </w:rPr>
-        <w:t xml:space="preserve">nuevo componente card</w:t>
-      </w:r>
-      <w:r>
-        <w:t xml:space="preserve">.</w:t>
-      </w:r>
-    </w:p>
-    <w:p>
-      <w:pPr>
-        <w:pStyle w:val="Heading2"/>
-      </w:pPr>
-      <w:bookmarkStart w:id="62" w:name="carousel"/>
-      <w:bookmarkEnd w:id="62"/>
-      <w:r>
-        <w:t xml:space="preserve">Carousel</w:t>
-      </w:r>
-    </w:p>
-    <w:p>
-      <w:pPr>
-        <w:pStyle w:val="Compact"/>
-        <w:numPr>
-          <w:numId w:val="1030"/>
-          <w:ilvl w:val="0"/>
-        </w:numPr>
-      </w:pPr>
-      <w:r>
-        <w:t xml:space="preserve">Remplazada clase .item por</w:t>
-      </w:r>
-      <w:r>
-        <w:t xml:space="preserve"> </w:t>
-      </w:r>
-      <w:r>
-        <w:rPr>
-          <w:b/>
-        </w:rPr>
-        <w:t xml:space="preserve">.carousel-item</w:t>
-      </w:r>
-      <w:r>
-        <w:t xml:space="preserve">.</w:t>
-      </w:r>
-    </w:p>
-    <w:p>
-      <w:pPr>
-        <w:pStyle w:val="Heading2"/>
-      </w:pPr>
-      <w:bookmarkStart w:id="63" w:name="utilities"/>
-      <w:bookmarkEnd w:id="63"/>
-      <w:r>
-        <w:t xml:space="preserve">Utilities</w:t>
-      </w:r>
-    </w:p>
-    <w:p>
-      <w:pPr>
-        <w:numPr>
-          <w:numId w:val="1031"/>
-          <w:ilvl w:val="0"/>
-        </w:numPr>
-      </w:pPr>
-      <w:r>
-        <w:t xml:space="preserve">Añadidas clases</w:t>
-      </w:r>
-      <w:r>
-        <w:t xml:space="preserve"> </w:t>
-      </w:r>
-      <w:r>
-        <w:rPr>
-          <w:b/>
-        </w:rPr>
-        <w:t xml:space="preserve">.pull-{xs,sm,md,lg,xl}-{left,right,none}</w:t>
-      </w:r>
-      <w:r>
-        <w:t xml:space="preserve">.</w:t>
-      </w:r>
-    </w:p>
-    <w:p>
-      <w:pPr>
-        <w:numPr>
-          <w:numId w:val="1031"/>
-          <w:ilvl w:val="0"/>
-        </w:numPr>
-      </w:pPr>
-      <w:r>
-        <w:rPr>
-          <w:b/>
-        </w:rPr>
-        <w:t xml:space="preserve">Eliminadas classes .pull-left y .pull-right</w:t>
-      </w:r>
-      <w:r>
-        <w:t xml:space="preserve"> </w:t>
-      </w:r>
-      <w:r>
-        <w:t xml:space="preserve">-&gt; .pull-xs-{left,right}.</w:t>
-      </w:r>
-    </w:p>
-    <w:p>
-      <w:pPr>
-        <w:numPr>
-          <w:numId w:val="1031"/>
-          <w:ilvl w:val="0"/>
-        </w:numPr>
-      </w:pPr>
-      <w:r>
-        <w:t xml:space="preserve">Añadidas clases</w:t>
-      </w:r>
-      <w:r>
-        <w:t xml:space="preserve"> </w:t>
-      </w:r>
-      <w:r>
-        <w:rPr>
-          <w:b/>
-        </w:rPr>
-        <w:t xml:space="preserve">.text-{xs,sm,md,lg,xl}-{left,center,right}</w:t>
-      </w:r>
-      <w:r>
-        <w:t xml:space="preserve">.</w:t>
-      </w:r>
-    </w:p>
-    <w:p>
-      <w:pPr>
-        <w:numPr>
-          <w:numId w:val="1031"/>
-          <w:ilvl w:val="0"/>
-        </w:numPr>
-      </w:pPr>
-      <w:r>
-        <w:rPr>
-          <w:b/>
-        </w:rPr>
-        <w:t xml:space="preserve">Eliminadas clases .text-{left,center,right}</w:t>
-      </w:r>
-      <w:r>
-        <w:t xml:space="preserve"> </w:t>
-      </w:r>
-      <w:r>
-        <w:t xml:space="preserve">-&gt; .text-xs-{left,center,right}.</w:t>
-      </w:r>
-    </w:p>
-    <w:p>
-      <w:pPr>
-        <w:numPr>
-          <w:numId w:val="1031"/>
-          <w:ilvl w:val="0"/>
-        </w:numPr>
-      </w:pPr>
-      <w:r>
-        <w:t xml:space="preserve">Remplazada clase .center-block por</w:t>
-      </w:r>
-      <w:r>
-        <w:t xml:space="preserve"> </w:t>
-      </w:r>
-      <w:r>
-        <w:rPr>
-          <w:b/>
-        </w:rPr>
-        <w:t xml:space="preserve">.m-x-auto</w:t>
-      </w:r>
-      <w:r>
-        <w:t xml:space="preserve">.</w:t>
-      </w:r>
-    </w:p>
-    <w:p>
-      <w:pPr>
-        <w:numPr>
-          <w:numId w:val="1031"/>
-          <w:ilvl w:val="0"/>
-        </w:numPr>
-      </w:pPr>
-      <w:r>
-        <w:t xml:space="preserve">Remplazada clase .progress por el uso del elemento del mismo nombre.</w:t>
-      </w:r>
-    </w:p>
-    <w:p>
-      <w:pPr>
-        <w:pStyle w:val="Heading2"/>
-      </w:pPr>
-      <w:bookmarkStart w:id="64" w:name="responsive-utilities"/>
+      <w:bookmarkStart w:id="64" w:name="licencia"/>
       <w:bookmarkEnd w:id="64"/>
       <w:r>
-        <w:t xml:space="preserve">Responsive utilities</w:t>
-      </w:r>
-    </w:p>
-    <w:p>
-      <w:pPr>
+        <w:t xml:space="preserve">Licencia</w:t>
+      </w:r>
+    </w:p>
+    <w:p>
+      <w:pPr>
+        <w:pStyle w:val="Compact"/>
         <w:numPr>
           <w:numId w:val="1032"/>
           <w:ilvl w:val="0"/>
         </w:numPr>
       </w:pPr>
       <w:r>
-        <w:rPr>
-          <w:b/>
-        </w:rPr>
-        <w:t xml:space="preserve">Eliminadas clases .hidden y .show</w:t>
-      </w:r>
-      <w:r>
-        <w:t xml:space="preserve">.</w:t>
-      </w:r>
-    </w:p>
-    <w:p>
-      <w:pPr>
-        <w:numPr>
-          <w:numId w:val="1032"/>
-          <w:ilvl w:val="0"/>
-        </w:numPr>
-      </w:pPr>
-      <w:r>
-        <w:t xml:space="preserve">Remplazadas clases .hidden-* y .visible-* por</w:t>
-      </w:r>
-      <w:r>
-        <w:t xml:space="preserve"> </w:t>
-      </w:r>
-      <w:r>
-        <w:rPr>
-          <w:b/>
-        </w:rPr>
-        <w:t xml:space="preserve">.hidden-{xs,sm,md,lg}-{up,down}</w:t>
-      </w:r>
-      <w:r>
-        <w:t xml:space="preserve">.</w:t>
-      </w:r>
-    </w:p>
-    <w:p>
-      <w:pPr>
-        <w:pStyle w:val="Heading1"/>
-      </w:pPr>
-      <w:bookmarkStart w:id="65" w:name="acerca-de"/>
-      <w:bookmarkEnd w:id="65"/>
-      <w:r>
-        <w:t xml:space="preserve">Acerca de</w:t>
-      </w:r>
-    </w:p>
-    <w:p>
-      <w:pPr>
-        <w:pStyle w:val="Heading2"/>
-      </w:pPr>
-      <w:bookmarkStart w:id="66" w:name="licencia"/>
-      <w:bookmarkEnd w:id="66"/>
-      <w:r>
-        <w:t xml:space="preserve">Licencia</w:t>
+        <w:t xml:space="preserve">Estas</w:t>
+      </w:r>
+      <w:r>
+        <w:t xml:space="preserve"> </w:t>
+      </w:r>
+      <w:r>
+        <w:rPr>
+          <w:b/>
+        </w:rPr>
+        <w:t xml:space="preserve">transparencias</w:t>
+      </w:r>
+      <w:r>
+        <w:t xml:space="preserve"> </w:t>
+      </w:r>
+      <w:r>
+        <w:t xml:space="preserve">están hechas con:</w:t>
       </w:r>
     </w:p>
     <w:p>
@@ -1970,33 +1889,6 @@
         <w:pStyle w:val="Compact"/>
         <w:numPr>
           <w:numId w:val="1033"/>
-          <w:ilvl w:val="0"/>
-        </w:numPr>
-      </w:pPr>
-      <w:r>
-        <w:t xml:space="preserve">Estas</w:t>
-      </w:r>
-      <w:r>
-        <w:t xml:space="preserve"> </w:t>
-      </w:r>
-      <w:r>
-        <w:rPr>
-          <w:b/>
-        </w:rPr>
-        <w:t xml:space="preserve">transparencias</w:t>
-      </w:r>
-      <w:r>
-        <w:t xml:space="preserve"> </w:t>
-      </w:r>
-      <w:r>
-        <w:t xml:space="preserve">están hechas con:</w:t>
-      </w:r>
-    </w:p>
-    <w:p>
-      <w:pPr>
-        <w:pStyle w:val="Compact"/>
-        <w:numPr>
-          <w:numId w:val="1034"/>
           <w:ilvl w:val="1"/>
         </w:numPr>
       </w:pPr>
@@ -2006,7 +1898,7 @@
       <w:r>
         <w:t xml:space="preserve"> </w:t>
       </w:r>
-      <w:hyperlink r:id="rId28">
+      <w:hyperlink r:id="rId26">
         <w:r>
           <w:rPr>
             <w:rStyle w:val="Hyperlink"/>
@@ -2019,7 +1911,7 @@
       <w:pPr>
         <w:pStyle w:val="Compact"/>
         <w:numPr>
-          <w:numId w:val="1033"/>
+          <w:numId w:val="1032"/>
           <w:ilvl w:val="0"/>
         </w:numPr>
       </w:pPr>
@@ -2046,11 +1938,11 @@
       <w:pPr>
         <w:pStyle w:val="Compact"/>
         <w:numPr>
-          <w:numId w:val="1035"/>
+          <w:numId w:val="1034"/>
           <w:ilvl w:val="1"/>
         </w:numPr>
       </w:pPr>
-      <w:hyperlink r:id="rId67">
+      <w:hyperlink r:id="rId65">
         <w:r>
           <w:rPr>
             <w:rStyle w:val="Hyperlink"/>
@@ -2063,8 +1955,8 @@
       <w:pPr>
         <w:pStyle w:val="Heading2"/>
       </w:pPr>
-      <w:bookmarkStart w:id="68" w:name="fuentes"/>
-      <w:bookmarkEnd w:id="68"/>
+      <w:bookmarkStart w:id="66" w:name="fuentes"/>
+      <w:bookmarkEnd w:id="66"/>
       <w:r>
         <w:t xml:space="preserve">Fuentes</w:t>
       </w:r>
@@ -2073,23 +1965,23 @@
       <w:pPr>
         <w:pStyle w:val="Compact"/>
         <w:numPr>
+          <w:numId w:val="1035"/>
+          <w:ilvl w:val="0"/>
+        </w:numPr>
+      </w:pPr>
+      <w:r>
+        <w:t xml:space="preserve">Transparencias:</w:t>
+      </w:r>
+    </w:p>
+    <w:p>
+      <w:pPr>
+        <w:pStyle w:val="Compact"/>
+        <w:numPr>
           <w:numId w:val="1036"/>
-          <w:ilvl w:val="0"/>
-        </w:numPr>
-      </w:pPr>
-      <w:r>
-        <w:t xml:space="preserve">Transparencias:</w:t>
-      </w:r>
-    </w:p>
-    <w:p>
-      <w:pPr>
-        <w:pStyle w:val="Compact"/>
-        <w:numPr>
-          <w:numId w:val="1037"/>
           <w:ilvl w:val="1"/>
         </w:numPr>
       </w:pPr>
-      <w:hyperlink r:id="rId69">
+      <w:hyperlink r:id="rId67">
         <w:r>
           <w:rPr>
             <w:rStyle w:val="Hyperlink"/>
@@ -2102,7 +1994,7 @@
       <w:pPr>
         <w:pStyle w:val="Compact"/>
         <w:numPr>
-          <w:numId w:val="1036"/>
+          <w:numId w:val="1035"/>
           <w:ilvl w:val="0"/>
         </w:numPr>
       </w:pPr>
@@ -2114,11 +2006,11 @@
       <w:pPr>
         <w:pStyle w:val="Compact"/>
         <w:numPr>
-          <w:numId w:val="1038"/>
+          <w:numId w:val="1037"/>
           <w:ilvl w:val="1"/>
         </w:numPr>
       </w:pPr>
-      <w:hyperlink r:id="rId70">
+      <w:hyperlink r:id="rId68">
         <w:r>
           <w:rPr>
             <w:rStyle w:val="Hyperlink"/>
@@ -2131,8 +2023,8 @@
       <w:pPr>
         <w:pStyle w:val="Heading2"/>
       </w:pPr>
-      <w:bookmarkStart w:id="71" w:name="bibliografía"/>
-      <w:bookmarkEnd w:id="71"/>
+      <w:bookmarkStart w:id="69" w:name="bibliografía"/>
+      <w:bookmarkEnd w:id="69"/>
       <w:r>
         <w:t xml:space="preserve">Bibliografía</w:t>
       </w:r>
@@ -2141,23 +2033,23 @@
       <w:pPr>
         <w:pStyle w:val="Compact"/>
         <w:numPr>
+          <w:numId w:val="1038"/>
+          <w:ilvl w:val="0"/>
+        </w:numPr>
+      </w:pPr>
+      <w:r>
+        <w:t xml:space="preserve">Página oficial de Bootstrap 4.0 alpha:</w:t>
+      </w:r>
+    </w:p>
+    <w:p>
+      <w:pPr>
+        <w:pStyle w:val="Compact"/>
+        <w:numPr>
           <w:numId w:val="1039"/>
-          <w:ilvl w:val="0"/>
-        </w:numPr>
-      </w:pPr>
-      <w:r>
-        <w:t xml:space="preserve">Página oficial de Bootstrap 4.0 alpha:</w:t>
-      </w:r>
-    </w:p>
-    <w:p>
-      <w:pPr>
-        <w:pStyle w:val="Compact"/>
-        <w:numPr>
-          <w:numId w:val="1040"/>
           <w:ilvl w:val="1"/>
         </w:numPr>
       </w:pPr>
-      <w:hyperlink r:id="rId72">
+      <w:hyperlink r:id="rId70">
         <w:r>
           <w:rPr>
             <w:rStyle w:val="Hyperlink"/>
@@ -2170,7 +2062,7 @@
       <w:pPr>
         <w:pStyle w:val="Compact"/>
         <w:numPr>
-          <w:numId w:val="1039"/>
+          <w:numId w:val="1038"/>
           <w:ilvl w:val="0"/>
         </w:numPr>
       </w:pPr>
@@ -2182,11 +2074,11 @@
       <w:pPr>
         <w:pStyle w:val="Compact"/>
         <w:numPr>
-          <w:numId w:val="1041"/>
+          <w:numId w:val="1040"/>
           <w:ilvl w:val="1"/>
         </w:numPr>
       </w:pPr>
-      <w:hyperlink r:id="rId73">
+      <w:hyperlink r:id="rId71">
         <w:r>
           <w:rPr>
             <w:rStyle w:val="Hyperlink"/>
@@ -2199,7 +2091,7 @@
       <w:pPr>
         <w:pStyle w:val="Compact"/>
         <w:numPr>
-          <w:numId w:val="1039"/>
+          <w:numId w:val="1038"/>
           <w:ilvl w:val="0"/>
         </w:numPr>
       </w:pPr>
@@ -2211,11 +2103,11 @@
       <w:pPr>
         <w:pStyle w:val="Compact"/>
         <w:numPr>
-          <w:numId w:val="1042"/>
+          <w:numId w:val="1041"/>
           <w:ilvl w:val="1"/>
         </w:numPr>
       </w:pPr>
-      <w:hyperlink r:id="rId74">
+      <w:hyperlink r:id="rId72">
         <w:r>
           <w:rPr>
             <w:rStyle w:val="Hyperlink"/>
@@ -2228,12 +2120,41 @@
       <w:pPr>
         <w:pStyle w:val="Compact"/>
         <w:numPr>
-          <w:numId w:val="1039"/>
-          <w:ilvl w:val="0"/>
-        </w:numPr>
-      </w:pPr>
-      <w:r>
-        <w:t xml:space="preserve">Learn CSS Flexbox in 3 Minutes</w:t>
+          <w:numId w:val="1038"/>
+          <w:ilvl w:val="0"/>
+        </w:numPr>
+      </w:pPr>
+      <w:r>
+        <w:t xml:space="preserve">El futuro del CSS Grid Layout</w:t>
+      </w:r>
+    </w:p>
+    <w:p>
+      <w:pPr>
+        <w:pStyle w:val="Compact"/>
+        <w:numPr>
+          <w:numId w:val="1042"/>
+          <w:ilvl w:val="1"/>
+        </w:numPr>
+      </w:pPr>
+      <w:hyperlink r:id="rId73">
+        <w:r>
+          <w:rPr>
+            <w:rStyle w:val="Hyperlink"/>
+          </w:rPr>
+          <w:t xml:space="preserve">https://carlosazaustre.es/blog/css-grid-layout-css/</w:t>
+        </w:r>
+      </w:hyperlink>
+    </w:p>
+    <w:p>
+      <w:pPr>
+        <w:pStyle w:val="Compact"/>
+        <w:numPr>
+          <w:numId w:val="1038"/>
+          <w:ilvl w:val="0"/>
+        </w:numPr>
+      </w:pPr>
+      <w:r>
+        <w:t xml:space="preserve">El gran poder de CSS3: FlexBox</w:t>
       </w:r>
     </w:p>
     <w:p>
@@ -2244,7 +2165,65 @@
           <w:ilvl w:val="1"/>
         </w:numPr>
       </w:pPr>
+      <w:hyperlink r:id="rId74">
+        <w:r>
+          <w:rPr>
+            <w:rStyle w:val="Hyperlink"/>
+          </w:rPr>
+          <w:t xml:space="preserve">https://filisantillan.com/el-gran-poder-de-css3-flexbox/</w:t>
+        </w:r>
+      </w:hyperlink>
+    </w:p>
+    <w:p>
+      <w:pPr>
+        <w:pStyle w:val="Compact"/>
+        <w:numPr>
+          <w:numId w:val="1038"/>
+          <w:ilvl w:val="0"/>
+        </w:numPr>
+      </w:pPr>
+      <w:r>
+        <w:t xml:space="preserve">Los 5 patrones del Responsive Design con FlexBox</w:t>
+      </w:r>
+    </w:p>
+    <w:p>
+      <w:pPr>
+        <w:pStyle w:val="Compact"/>
+        <w:numPr>
+          <w:numId w:val="1044"/>
+          <w:ilvl w:val="1"/>
+        </w:numPr>
+      </w:pPr>
       <w:hyperlink r:id="rId75">
+        <w:r>
+          <w:rPr>
+            <w:rStyle w:val="Hyperlink"/>
+          </w:rPr>
+          <w:t xml:space="preserve">https://carlosazaustre.es/blog/los-5-patrones-del-responsive-design/</w:t>
+        </w:r>
+      </w:hyperlink>
+    </w:p>
+    <w:p>
+      <w:pPr>
+        <w:pStyle w:val="Compact"/>
+        <w:numPr>
+          <w:numId w:val="1038"/>
+          <w:ilvl w:val="0"/>
+        </w:numPr>
+      </w:pPr>
+      <w:r>
+        <w:t xml:space="preserve">Learn CSS Flexbox in 3 Minutes</w:t>
+      </w:r>
+    </w:p>
+    <w:p>
+      <w:pPr>
+        <w:pStyle w:val="Compact"/>
+        <w:numPr>
+          <w:numId w:val="1045"/>
+          <w:ilvl w:val="1"/>
+        </w:numPr>
+      </w:pPr>
+      <w:hyperlink r:id="rId76">
         <w:r>
           <w:rPr>
             <w:rStyle w:val="Hyperlink"/>
@@ -2361,7 +2340,7 @@
     </w:lvl>
   </w:abstractNum>
   <w:abstractNum w:abstractNumId="990">
-    <w:nsid w:val="b4edd1b9"/>
+    <w:nsid w:val="f37402b3"/>
     <w:multiLevelType w:val="multilevel"/>
     <w:lvl w:ilvl="0">
       <w:numFmt w:val="bullet"/>
@@ -2442,7 +2421,7 @@
     </w:lvl>
   </w:abstractNum>
   <w:abstractNum w:abstractNumId="991">
-    <w:nsid w:val="7f348cb6"/>
+    <w:nsid w:val="dd5f3a47"/>
     <w:multiLevelType w:val="multilevel"/>
     <w:lvl w:ilvl="0">
       <w:numFmt w:val="bullet"/>
@@ -2655,6 +2634,12 @@
     <w:abstractNumId w:val="991"/>
   </w:num>
   <w:num w:numId="1043">
+    <w:abstractNumId w:val="991"/>
+  </w:num>
+  <w:num w:numId="1044">
+    <w:abstractNumId w:val="991"/>
+  </w:num>
+  <w:num w:numId="1045">
     <w:abstractNumId w:val="991"/>
   </w:num>
 </w:numbering>

</xml_diff>

<commit_message>
actualizacióin de las slides de novedades bootstrap 4.0
</commit_message>
<xml_diff>
--- a/05-bootstrap/05-bootstrap-4.0/slides/export/novedades-bootstrap-4.0.docx
+++ b/05-bootstrap/05-bootstrap-4.0/slides/export/novedades-bootstrap-4.0.docx
@@ -1422,13 +1422,7 @@
         </w:numPr>
       </w:pPr>
       <w:r>
-        <w:t xml:space="preserve">Ya no es necesario añadir</w:t>
-      </w:r>
-      <w:r>
-        <w:t xml:space="preserve"> </w:t>
-      </w:r>
-      <w:r>
-        <w:t xml:space="preserve">.</w:t>
+        <w:t xml:space="preserve">Ya no es necesario añadir &lt;span class="caret"&gt;&lt;/span&gt;.</w:t>
       </w:r>
     </w:p>
     <w:p>
@@ -2340,7 +2334,7 @@
     </w:lvl>
   </w:abstractNum>
   <w:abstractNum w:abstractNumId="990">
-    <w:nsid w:val="f37402b3"/>
+    <w:nsid w:val="7ef8a625"/>
     <w:multiLevelType w:val="multilevel"/>
     <w:lvl w:ilvl="0">
       <w:numFmt w:val="bullet"/>
@@ -2421,7 +2415,7 @@
     </w:lvl>
   </w:abstractNum>
   <w:abstractNum w:abstractNumId="991">
-    <w:nsid w:val="dd5f3a47"/>
+    <w:nsid w:val="82f90210"/>
     <w:multiLevelType w:val="multilevel"/>
     <w:lvl w:ilvl="0">
       <w:numFmt w:val="bullet"/>

</xml_diff>